<commit_message>
report & update file
</commit_message>
<xml_diff>
--- a/Checkpoint_2/311605004 劉子齊 - Checkpoint 2 Report.docx
+++ b/Checkpoint_2/311605004 劉子齊 - Checkpoint 2 Report.docx
@@ -1,10 +1,10 @@
 
 <file path=word/document.xml><?xml version="1.0" encoding="utf-8"?>
-<w:document xmlns:wpc="http://schemas.microsoft.com/office/word/2010/wordprocessingCanvas" xmlns:cx="http://schemas.microsoft.com/office/drawing/2014/chartex" xmlns:cx1="http://schemas.microsoft.com/office/drawing/2015/9/8/chartex" xmlns:cx2="http://schemas.microsoft.com/office/drawing/2015/10/21/chartex" xmlns:cx3="http://schemas.microsoft.com/office/drawing/2016/5/9/chartex" xmlns:cx4="http://schemas.microsoft.com/office/drawing/2016/5/10/chartex" xmlns:cx5="http://schemas.microsoft.com/office/drawing/2016/5/11/chartex" xmlns:cx6="http://schemas.microsoft.com/office/drawing/2016/5/12/chartex" xmlns:cx7="http://schemas.microsoft.com/office/drawing/2016/5/13/chartex" xmlns:cx8="http://schemas.microsoft.com/office/drawing/2016/5/14/chartex" xmlns:mc="http://schemas.openxmlformats.org/markup-compatibility/2006" xmlns:aink="http://schemas.microsoft.com/office/drawing/2016/ink" xmlns:am3d="http://schemas.microsoft.com/office/drawing/2017/model3d" xmlns:o="urn:schemas-microsoft-com:office:office" xmlns:r="http://schemas.openxmlformats.org/officeDocument/2006/relationships" xmlns:m="http://schemas.openxmlformats.org/officeDocument/2006/math" xmlns:v="urn:schemas-microsoft-com:vml" xmlns:wp14="http://schemas.microsoft.com/office/word/2010/wordprocessingDrawing" xmlns:wp="http://schemas.openxmlformats.org/drawingml/2006/wordprocessingDrawing" xmlns:w10="urn:schemas-microsoft-com:office:word" xmlns:w="http://schemas.openxmlformats.org/wordprocessingml/2006/main" xmlns:w14="http://schemas.microsoft.com/office/word/2010/wordml" xmlns:w15="http://schemas.microsoft.com/office/word/2012/wordml" xmlns:w16cid="http://schemas.microsoft.com/office/word/2016/wordml/cid" xmlns:w16se="http://schemas.microsoft.com/office/word/2015/wordml/symex" xmlns:wpg="http://schemas.microsoft.com/office/word/2010/wordprocessingGroup" xmlns:wpi="http://schemas.microsoft.com/office/word/2010/wordprocessingInk" xmlns:wne="http://schemas.microsoft.com/office/word/2006/wordml" xmlns:wps="http://schemas.microsoft.com/office/word/2010/wordprocessingShape" mc:Ignorable="w14 w15 w16se w16cid wp14">
+<w:document xmlns:wpc="http://schemas.microsoft.com/office/word/2010/wordprocessingCanvas" xmlns:cx="http://schemas.microsoft.com/office/drawing/2014/chartex" xmlns:cx1="http://schemas.microsoft.com/office/drawing/2015/9/8/chartex" xmlns:cx2="http://schemas.microsoft.com/office/drawing/2015/10/21/chartex" xmlns:cx3="http://schemas.microsoft.com/office/drawing/2016/5/9/chartex" xmlns:cx4="http://schemas.microsoft.com/office/drawing/2016/5/10/chartex" xmlns:cx5="http://schemas.microsoft.com/office/drawing/2016/5/11/chartex" xmlns:cx6="http://schemas.microsoft.com/office/drawing/2016/5/12/chartex" xmlns:cx7="http://schemas.microsoft.com/office/drawing/2016/5/13/chartex" xmlns:cx8="http://schemas.microsoft.com/office/drawing/2016/5/14/chartex" xmlns:mc="http://schemas.openxmlformats.org/markup-compatibility/2006" xmlns:aink="http://schemas.microsoft.com/office/drawing/2016/ink" xmlns:am3d="http://schemas.microsoft.com/office/drawing/2017/model3d" xmlns:o="urn:schemas-microsoft-com:office:office" xmlns:oel="http://schemas.microsoft.com/office/2019/extlst" xmlns:r="http://schemas.openxmlformats.org/officeDocument/2006/relationships" xmlns:m="http://schemas.openxmlformats.org/officeDocument/2006/math" xmlns:v="urn:schemas-microsoft-com:vml" xmlns:wp14="http://schemas.microsoft.com/office/word/2010/wordprocessingDrawing" xmlns:wp="http://schemas.openxmlformats.org/drawingml/2006/wordprocessingDrawing" xmlns:w10="urn:schemas-microsoft-com:office:word" xmlns:w="http://schemas.openxmlformats.org/wordprocessingml/2006/main" xmlns:w14="http://schemas.microsoft.com/office/word/2010/wordml" xmlns:w15="http://schemas.microsoft.com/office/word/2012/wordml" xmlns:w16cex="http://schemas.microsoft.com/office/word/2018/wordml/cex" xmlns:w16cid="http://schemas.microsoft.com/office/word/2016/wordml/cid" xmlns:w16="http://schemas.microsoft.com/office/word/2018/wordml" xmlns:w16sdtdh="http://schemas.microsoft.com/office/word/2020/wordml/sdtdatahash" xmlns:w16se="http://schemas.microsoft.com/office/word/2015/wordml/symex" xmlns:wpg="http://schemas.microsoft.com/office/word/2010/wordprocessingGroup" xmlns:wpi="http://schemas.microsoft.com/office/word/2010/wordprocessingInk" xmlns:wne="http://schemas.microsoft.com/office/word/2006/wordml" xmlns:wps="http://schemas.microsoft.com/office/word/2010/wordprocessingShape" mc:Ignorable="w14 w15 w16se w16cid w16 w16cex w16sdtdh wp14">
   <w:body>
     <w:p>
       <w:pPr>
-        <w:pStyle w:val="a4"/>
+        <w:pStyle w:val="Subtitle"/>
         <w:rPr>
           <w:rFonts w:ascii="MS UI Gothic" w:eastAsia="MS UI Gothic" w:hAnsi="MS UI Gothic" w:cs="Times New Roman"/>
           <w:b/>
@@ -35,8 +35,6 @@
         </w:rPr>
         <w:t>2</w:t>
       </w:r>
-      <w:bookmarkStart w:id="0" w:name="_GoBack"/>
-      <w:bookmarkEnd w:id="0"/>
       <w:r>
         <w:rPr>
           <w:rFonts w:ascii="MS UI Gothic" w:eastAsia="MS UI Gothic" w:hAnsi="MS UI Gothic" w:cs="Times New Roman"/>
@@ -223,7 +221,16 @@
           <w:sz w:val="36"/>
           <w:szCs w:val="32"/>
         </w:rPr>
-        <w:t>Purpose:</w:t>
+        <w:t>Introduction</w:t>
+      </w:r>
+      <w:r>
+        <w:rPr>
+          <w:rFonts w:ascii="MS UI Gothic" w:eastAsia="MS UI Gothic" w:hAnsi="MS UI Gothic" w:cs="Times New Roman"/>
+          <w:b/>
+          <w:sz w:val="36"/>
+          <w:szCs w:val="32"/>
+        </w:rPr>
+        <w:t>:</w:t>
       </w:r>
     </w:p>
     <w:p>
@@ -242,146 +249,98 @@
         <w:ind w:firstLine="425"/>
         <w:jc w:val="both"/>
         <w:rPr>
-          <w:rFonts w:ascii="MS UI Gothic" w:eastAsia="MS UI Gothic" w:hAnsi="MS UI Gothic" w:cs="Times New Roman"/>
-          <w:sz w:val="28"/>
-          <w:szCs w:val="28"/>
-        </w:rPr>
-      </w:pPr>
-      <w:r>
-        <w:rPr>
-          <w:rFonts w:ascii="MS UI Gothic" w:eastAsia="MS UI Gothic" w:hAnsi="MS UI Gothic" w:cs="Times New Roman"/>
-          <w:sz w:val="28"/>
-          <w:szCs w:val="28"/>
-        </w:rPr>
-        <w:t xml:space="preserve">In </w:t>
-      </w:r>
-      <w:r>
-        <w:rPr>
-          <w:rFonts w:ascii="MS UI Gothic" w:eastAsia="MS UI Gothic" w:hAnsi="MS UI Gothic" w:cs="Times New Roman"/>
-          <w:sz w:val="28"/>
-          <w:szCs w:val="28"/>
-        </w:rPr>
-        <w:t xml:space="preserve">the checkpoint 1, </w:t>
-      </w:r>
-      <w:r>
-        <w:rPr>
-          <w:rFonts w:ascii="MS UI Gothic" w:eastAsia="MS UI Gothic" w:hAnsi="MS UI Gothic" w:cs="Times New Roman"/>
-          <w:sz w:val="28"/>
-          <w:szCs w:val="28"/>
-        </w:rPr>
-        <w:t xml:space="preserve">we mainly have </w:t>
-      </w:r>
-      <w:r>
-        <w:rPr>
-          <w:rFonts w:ascii="MS UI Gothic" w:eastAsia="MS UI Gothic" w:hAnsi="MS UI Gothic" w:cs="Times New Roman"/>
-          <w:sz w:val="28"/>
-          <w:szCs w:val="28"/>
-        </w:rPr>
-        <w:t>four</w:t>
-      </w:r>
-      <w:r>
-        <w:rPr>
-          <w:rFonts w:ascii="MS UI Gothic" w:eastAsia="MS UI Gothic" w:hAnsi="MS UI Gothic" w:cs="Times New Roman"/>
-          <w:sz w:val="28"/>
-          <w:szCs w:val="28"/>
-        </w:rPr>
-        <w:t xml:space="preserve"> tasks</w:t>
-      </w:r>
-      <w:r>
-        <w:rPr>
-          <w:rFonts w:ascii="MS UI Gothic" w:eastAsia="MS UI Gothic" w:hAnsi="MS UI Gothic" w:cs="Times New Roman" w:hint="eastAsia"/>
-          <w:sz w:val="28"/>
-          <w:szCs w:val="28"/>
-        </w:rPr>
-        <w:t>.</w:t>
-      </w:r>
-      <w:r>
-        <w:rPr>
-          <w:rFonts w:ascii="MS UI Gothic" w:eastAsia="MS UI Gothic" w:hAnsi="MS UI Gothic" w:cs="Times New Roman"/>
-          <w:sz w:val="28"/>
-          <w:szCs w:val="28"/>
-        </w:rPr>
-        <w:t xml:space="preserve"> First, we have to get the Ubuntu mate 18.04 ready on the Raspberry Pi. After getting the</w:t>
-      </w:r>
-      <w:r>
-        <w:rPr>
-          <w:rFonts w:ascii="MS UI Gothic" w:eastAsia="MS UI Gothic" w:hAnsi="MS UI Gothic" w:cs="Times New Roman"/>
-          <w:sz w:val="28"/>
-          <w:szCs w:val="28"/>
-        </w:rPr>
-        <w:t xml:space="preserve"> operating system of the</w:t>
-      </w:r>
-      <w:r>
-        <w:rPr>
-          <w:rFonts w:ascii="MS UI Gothic" w:eastAsia="MS UI Gothic" w:hAnsi="MS UI Gothic" w:cs="Times New Roman"/>
-          <w:sz w:val="28"/>
-          <w:szCs w:val="28"/>
-        </w:rPr>
-        <w:t xml:space="preserve"> </w:t>
-      </w:r>
-      <w:r>
-        <w:rPr>
-          <w:rFonts w:ascii="MS UI Gothic" w:eastAsia="MS UI Gothic" w:hAnsi="MS UI Gothic" w:cs="Times New Roman"/>
-          <w:sz w:val="28"/>
-          <w:szCs w:val="28"/>
-        </w:rPr>
-        <w:t>Raspberry Pie</w:t>
-      </w:r>
-      <w:r>
-        <w:rPr>
-          <w:rFonts w:ascii="MS UI Gothic" w:eastAsia="MS UI Gothic" w:hAnsi="MS UI Gothic" w:cs="Times New Roman"/>
-          <w:sz w:val="28"/>
-          <w:szCs w:val="28"/>
-        </w:rPr>
-        <w:t xml:space="preserve"> ready</w:t>
-      </w:r>
-      <w:r>
-        <w:rPr>
-          <w:rFonts w:ascii="MS UI Gothic" w:eastAsia="MS UI Gothic" w:hAnsi="MS UI Gothic" w:cs="Times New Roman"/>
-          <w:sz w:val="28"/>
-          <w:szCs w:val="28"/>
-        </w:rPr>
-        <w:t xml:space="preserve">, </w:t>
-      </w:r>
-      <w:r>
-        <w:rPr>
-          <w:rFonts w:ascii="MS UI Gothic" w:eastAsia="MS UI Gothic" w:hAnsi="MS UI Gothic" w:cs="Times New Roman"/>
-          <w:sz w:val="28"/>
-          <w:szCs w:val="28"/>
-        </w:rPr>
-        <w:t>next</w:t>
-      </w:r>
-      <w:r>
-        <w:rPr>
-          <w:rFonts w:ascii="MS UI Gothic" w:eastAsia="MS UI Gothic" w:hAnsi="MS UI Gothic" w:cs="Times New Roman"/>
-          <w:sz w:val="28"/>
-          <w:szCs w:val="28"/>
-        </w:rPr>
-        <w:t xml:space="preserve"> we have to install and setup the environment of the ROS melodic.</w:t>
-      </w:r>
-      <w:r>
-        <w:rPr>
-          <w:rFonts w:ascii="MS UI Gothic" w:eastAsia="MS UI Gothic" w:hAnsi="MS UI Gothic" w:cs="Times New Roman"/>
-          <w:sz w:val="28"/>
-          <w:szCs w:val="28"/>
-        </w:rPr>
-        <w:t xml:space="preserve"> A</w:t>
-      </w:r>
-      <w:r>
-        <w:rPr>
-          <w:rFonts w:ascii="MS UI Gothic" w:eastAsia="MS UI Gothic" w:hAnsi="MS UI Gothic" w:cs="Times New Roman"/>
-          <w:sz w:val="28"/>
-          <w:szCs w:val="28"/>
-        </w:rPr>
-        <w:t xml:space="preserve">fter setting up the environment, </w:t>
-      </w:r>
-      <w:r>
-        <w:rPr>
-          <w:rFonts w:ascii="MS UI Gothic" w:eastAsia="MS UI Gothic" w:hAnsi="MS UI Gothic" w:cs="Times New Roman"/>
-          <w:sz w:val="28"/>
-          <w:szCs w:val="28"/>
-        </w:rPr>
-        <w:t>the remaining two tasks are the two main tasks in this checkpoint.</w:t>
+          <w:rFonts w:ascii="MS UI Gothic" w:eastAsia="MS UI Gothic" w:hAnsi="MS UI Gothic" w:cs="Microsoft JhengHei"/>
+          <w:sz w:val="28"/>
+          <w:szCs w:val="28"/>
+        </w:rPr>
+      </w:pPr>
+      <w:r>
+        <w:rPr>
+          <w:rFonts w:ascii="MS UI Gothic" w:eastAsia="MS UI Gothic" w:hAnsi="MS UI Gothic" w:cs="Times New Roman"/>
+          <w:sz w:val="28"/>
+          <w:szCs w:val="28"/>
+        </w:rPr>
+        <w:t xml:space="preserve">For checkpoint 2, </w:t>
+      </w:r>
+      <w:r>
+        <w:rPr>
+          <w:rFonts w:ascii="MS UI Gothic" w:eastAsia="MS UI Gothic" w:hAnsi="MS UI Gothic" w:cs="Microsoft JhengHei" w:hint="eastAsia"/>
+          <w:sz w:val="28"/>
+          <w:szCs w:val="28"/>
+        </w:rPr>
+        <w:t>o</w:t>
+      </w:r>
+      <w:r>
+        <w:rPr>
+          <w:rFonts w:ascii="MS UI Gothic" w:eastAsia="MS UI Gothic" w:hAnsi="MS UI Gothic" w:cs="Microsoft JhengHei"/>
+          <w:sz w:val="28"/>
+          <w:szCs w:val="28"/>
+        </w:rPr>
+        <w:t xml:space="preserve">ur goal </w:t>
+      </w:r>
+      <w:r>
+        <w:rPr>
+          <w:rFonts w:ascii="MS UI Gothic" w:eastAsia="MS UI Gothic" w:hAnsi="MS UI Gothic" w:cs="Microsoft JhengHei"/>
+          <w:sz w:val="28"/>
+          <w:szCs w:val="28"/>
+        </w:rPr>
+        <w:t xml:space="preserve">is to implement our mobile robot and make it </w:t>
+      </w:r>
+      <w:r>
+        <w:rPr>
+          <w:rFonts w:ascii="MS UI Gothic" w:eastAsia="MS UI Gothic" w:hAnsi="MS UI Gothic" w:cs="Microsoft JhengHei"/>
+          <w:sz w:val="28"/>
+          <w:szCs w:val="28"/>
+        </w:rPr>
+        <w:t xml:space="preserve">able to </w:t>
+      </w:r>
+      <w:r>
+        <w:rPr>
+          <w:rFonts w:ascii="MS UI Gothic" w:eastAsia="MS UI Gothic" w:hAnsi="MS UI Gothic" w:cs="Microsoft JhengHei"/>
+          <w:sz w:val="28"/>
+          <w:szCs w:val="28"/>
+        </w:rPr>
+        <w:t>make corresponding motions according to the user’s control</w:t>
+      </w:r>
+      <w:r>
+        <w:rPr>
+          <w:rFonts w:ascii="MS UI Gothic" w:eastAsia="MS UI Gothic" w:hAnsi="MS UI Gothic" w:cs="Microsoft JhengHei"/>
+          <w:sz w:val="28"/>
+          <w:szCs w:val="28"/>
+        </w:rPr>
+        <w:t xml:space="preserve">. </w:t>
+      </w:r>
+      <w:r>
+        <w:rPr>
+          <w:rFonts w:ascii="MS UI Gothic" w:eastAsia="MS UI Gothic" w:hAnsi="MS UI Gothic" w:cs="Microsoft JhengHei"/>
+          <w:sz w:val="28"/>
+          <w:szCs w:val="28"/>
+        </w:rPr>
+        <w:t>We</w:t>
+      </w:r>
+      <w:r>
+        <w:rPr>
+          <w:rFonts w:ascii="MS UI Gothic" w:eastAsia="MS UI Gothic" w:hAnsi="MS UI Gothic" w:cs="Microsoft JhengHei"/>
+          <w:sz w:val="28"/>
+          <w:szCs w:val="28"/>
+        </w:rPr>
+        <w:t xml:space="preserve"> need to make motion control to the DC motor through the Raspberry Pi and Arduino</w:t>
+      </w:r>
+      <w:r>
+        <w:rPr>
+          <w:rFonts w:ascii="MS UI Gothic" w:eastAsia="MS UI Gothic" w:hAnsi="MS UI Gothic" w:cs="Microsoft JhengHei"/>
+          <w:sz w:val="28"/>
+          <w:szCs w:val="28"/>
+        </w:rPr>
+        <w:t xml:space="preserve"> by</w:t>
+      </w:r>
+      <w:r>
+        <w:rPr>
+          <w:rFonts w:ascii="MS UI Gothic" w:eastAsia="MS UI Gothic" w:hAnsi="MS UI Gothic" w:cs="Microsoft JhengHei"/>
+          <w:sz w:val="28"/>
+          <w:szCs w:val="28"/>
+        </w:rPr>
+        <w:t xml:space="preserve"> the L298N motor control module. </w:t>
       </w:r>
     </w:p>
     <w:p>
@@ -389,7 +348,7 @@
         <w:ind w:firstLine="425"/>
         <w:jc w:val="both"/>
         <w:rPr>
-          <w:rFonts w:ascii="MS UI Gothic" w:eastAsia="MS UI Gothic" w:hAnsi="MS UI Gothic" w:cs="Times New Roman"/>
+          <w:rFonts w:ascii="MS UI Gothic" w:eastAsia="MS UI Gothic" w:hAnsi="MS UI Gothic" w:cs="Microsoft JhengHei"/>
           <w:sz w:val="28"/>
           <w:szCs w:val="28"/>
         </w:rPr>
@@ -400,74 +359,18 @@
         <w:ind w:firstLine="425"/>
         <w:jc w:val="both"/>
         <w:rPr>
-          <w:rFonts w:ascii="MS UI Gothic" w:eastAsia="MS UI Gothic" w:hAnsi="MS UI Gothic" w:cs="Times New Roman"/>
-          <w:sz w:val="28"/>
-          <w:szCs w:val="28"/>
-        </w:rPr>
-      </w:pPr>
-      <w:r>
-        <w:rPr>
-          <w:rFonts w:ascii="MS UI Gothic" w:eastAsia="MS UI Gothic" w:hAnsi="MS UI Gothic" w:cs="Times New Roman"/>
-          <w:sz w:val="28"/>
-          <w:szCs w:val="28"/>
-        </w:rPr>
-        <w:t>The third task will be remote connect</w:t>
-      </w:r>
-      <w:r>
-        <w:rPr>
-          <w:rFonts w:ascii="MS UI Gothic" w:eastAsia="MS UI Gothic" w:hAnsi="MS UI Gothic" w:cs="Times New Roman"/>
-          <w:sz w:val="28"/>
-          <w:szCs w:val="28"/>
-        </w:rPr>
-        <w:t xml:space="preserve"> our computer to</w:t>
-      </w:r>
-      <w:r>
-        <w:rPr>
-          <w:rFonts w:ascii="MS UI Gothic" w:eastAsia="MS UI Gothic" w:hAnsi="MS UI Gothic" w:cs="Times New Roman"/>
-          <w:sz w:val="28"/>
-          <w:szCs w:val="28"/>
-        </w:rPr>
-        <w:t xml:space="preserve"> the </w:t>
-      </w:r>
-      <w:r>
-        <w:rPr>
-          <w:rFonts w:ascii="MS UI Gothic" w:eastAsia="MS UI Gothic" w:hAnsi="MS UI Gothic" w:cs="Times New Roman"/>
-          <w:sz w:val="28"/>
-          <w:szCs w:val="28"/>
-        </w:rPr>
-        <w:t>Raspberry Pie</w:t>
-      </w:r>
-      <w:r>
-        <w:rPr>
-          <w:rFonts w:ascii="MS UI Gothic" w:eastAsia="MS UI Gothic" w:hAnsi="MS UI Gothic" w:cs="Times New Roman"/>
-          <w:sz w:val="28"/>
-          <w:szCs w:val="28"/>
-        </w:rPr>
-        <w:t xml:space="preserve"> using the “ssh”. </w:t>
-      </w:r>
-      <w:r>
-        <w:rPr>
-          <w:rFonts w:ascii="MS UI Gothic" w:eastAsia="MS UI Gothic" w:hAnsi="MS UI Gothic" w:cs="Times New Roman"/>
-          <w:sz w:val="28"/>
-          <w:szCs w:val="28"/>
-        </w:rPr>
-        <w:t xml:space="preserve">Through ssh connection, we can control our </w:t>
-      </w:r>
-      <w:r>
-        <w:rPr>
-          <w:rFonts w:ascii="MS UI Gothic" w:eastAsia="MS UI Gothic" w:hAnsi="MS UI Gothic" w:cs="Times New Roman"/>
-          <w:sz w:val="28"/>
-          <w:szCs w:val="28"/>
-        </w:rPr>
-        <w:t>Raspberry Pie</w:t>
-      </w:r>
-      <w:r>
-        <w:rPr>
-          <w:rFonts w:ascii="MS UI Gothic" w:eastAsia="MS UI Gothic" w:hAnsi="MS UI Gothic" w:cs="Times New Roman"/>
-          <w:sz w:val="28"/>
-          <w:szCs w:val="28"/>
-        </w:rPr>
-        <w:t xml:space="preserve"> simply through our computer without relying on any external monitor. The ssh connection is necessary in this course, since it will be kind of funny if we need to connect our mobile robot to the monitor through the HDMI wire every time adjusting our code.</w:t>
+          <w:rFonts w:ascii="MS UI Gothic" w:eastAsia="MS UI Gothic" w:hAnsi="MS UI Gothic" w:cs="Microsoft JhengHei"/>
+          <w:sz w:val="28"/>
+          <w:szCs w:val="28"/>
+        </w:rPr>
+      </w:pPr>
+      <w:r>
+        <w:rPr>
+          <w:rFonts w:ascii="MS UI Gothic" w:eastAsia="MS UI Gothic" w:hAnsi="MS UI Gothic" w:cs="Microsoft JhengHei"/>
+          <w:sz w:val="28"/>
+          <w:szCs w:val="28"/>
+        </w:rPr>
+        <w:t xml:space="preserve">Besides making the robot to make corresponding motions according to the user’s control, we also need to make the robot go as straight as possible. To determine how straight our robot can go, we have to go on the court in the following figure. </w:t>
       </w:r>
     </w:p>
     <w:p>
@@ -475,7 +378,7 @@
         <w:ind w:firstLine="425"/>
         <w:jc w:val="both"/>
         <w:rPr>
-          <w:rFonts w:ascii="MS UI Gothic" w:eastAsia="MS UI Gothic" w:hAnsi="MS UI Gothic" w:cs="Times New Roman"/>
+          <w:rFonts w:ascii="MS UI Gothic" w:eastAsia="MS UI Gothic" w:hAnsi="MS UI Gothic" w:cs="Microsoft JhengHei"/>
           <w:sz w:val="28"/>
           <w:szCs w:val="28"/>
         </w:rPr>
@@ -486,45 +389,123 @@
         <w:ind w:firstLine="425"/>
         <w:jc w:val="both"/>
         <w:rPr>
-          <w:rFonts w:ascii="MS UI Gothic" w:eastAsia="MS UI Gothic" w:hAnsi="MS UI Gothic" w:cs="Times New Roman"/>
-          <w:sz w:val="28"/>
-          <w:szCs w:val="28"/>
-        </w:rPr>
-      </w:pPr>
-      <w:r>
-        <w:rPr>
-          <w:rFonts w:ascii="MS UI Gothic" w:eastAsia="MS UI Gothic" w:hAnsi="MS UI Gothic" w:cs="Times New Roman"/>
-          <w:sz w:val="28"/>
-          <w:szCs w:val="28"/>
-        </w:rPr>
-        <w:t xml:space="preserve">For </w:t>
-      </w:r>
-      <w:r>
-        <w:rPr>
-          <w:rFonts w:ascii="MS UI Gothic" w:eastAsia="MS UI Gothic" w:hAnsi="MS UI Gothic" w:cs="Times New Roman"/>
-          <w:sz w:val="28"/>
-          <w:szCs w:val="28"/>
-        </w:rPr>
-        <w:t xml:space="preserve">the last task, we need to make Raspberry Pie and the Arduino to communicate with each other through publisher and subscriber. Besides, the message sent from the Raspberry Pie needs to be user’s input, and the message sent back from the Arduino should be the result of multiplying the user’s input by 2. The workflow chart of the </w:t>
-      </w:r>
-      <w:r>
-        <w:rPr>
-          <w:rFonts w:ascii="MS UI Gothic" w:eastAsia="MS UI Gothic" w:hAnsi="MS UI Gothic" w:cs="Times New Roman"/>
-          <w:sz w:val="28"/>
-          <w:szCs w:val="28"/>
-        </w:rPr>
-        <w:t>task will be shown in the following session.</w:t>
-      </w:r>
-    </w:p>
-    <w:p>
-      <w:pPr>
+          <w:rFonts w:ascii="MS UI Gothic" w:eastAsia="MS UI Gothic" w:hAnsi="MS UI Gothic" w:cs="Microsoft JhengHei"/>
+          <w:sz w:val="28"/>
+          <w:szCs w:val="28"/>
+        </w:rPr>
+      </w:pPr>
+      <w:r>
+        <w:rPr>
+          <w:rFonts w:ascii="MS UI Gothic" w:eastAsia="MS UI Gothic" w:hAnsi="MS UI Gothic" w:cs="Microsoft JhengHei"/>
+          <w:sz w:val="28"/>
+          <w:szCs w:val="28"/>
+        </w:rPr>
+        <w:t>(</w:t>
+      </w:r>
+      <w:proofErr w:type="gramStart"/>
+      <w:r>
+        <w:rPr>
+          <w:rFonts w:ascii="MS UI Gothic" w:eastAsia="MS UI Gothic" w:hAnsi="MS UI Gothic" w:cs="Microsoft JhengHei"/>
+          <w:sz w:val="28"/>
+          <w:szCs w:val="28"/>
+        </w:rPr>
+        <w:t>insert</w:t>
+      </w:r>
+      <w:proofErr w:type="gramEnd"/>
+      <w:r>
+        <w:rPr>
+          <w:rFonts w:ascii="MS UI Gothic" w:eastAsia="MS UI Gothic" w:hAnsi="MS UI Gothic" w:cs="Microsoft JhengHei"/>
+          <w:sz w:val="28"/>
+          <w:szCs w:val="28"/>
+        </w:rPr>
+        <w:t xml:space="preserve"> a figure of the court)</w:t>
+      </w:r>
+    </w:p>
+    <w:p>
+      <w:pPr>
+        <w:ind w:firstLine="425"/>
         <w:jc w:val="both"/>
         <w:rPr>
-          <w:rFonts w:ascii="MS UI Gothic" w:eastAsia="MS UI Gothic" w:hAnsi="MS UI Gothic" w:cs="Times New Roman"/>
-          <w:sz w:val="28"/>
-          <w:szCs w:val="28"/>
-        </w:rPr>
-      </w:pPr>
+          <w:rFonts w:ascii="MS UI Gothic" w:eastAsia="MS UI Gothic" w:hAnsi="MS UI Gothic" w:cs="Microsoft JhengHei"/>
+          <w:sz w:val="28"/>
+          <w:szCs w:val="28"/>
+        </w:rPr>
+      </w:pPr>
+    </w:p>
+    <w:p>
+      <w:pPr>
+        <w:ind w:firstLine="425"/>
+        <w:jc w:val="both"/>
+        <w:rPr>
+          <w:rFonts w:ascii="MS UI Gothic" w:eastAsia="MS UI Gothic" w:hAnsi="MS UI Gothic" w:cs="Times New Roman"/>
+          <w:sz w:val="28"/>
+          <w:szCs w:val="28"/>
+        </w:rPr>
+      </w:pPr>
+      <w:r>
+        <w:rPr>
+          <w:rFonts w:ascii="MS UI Gothic" w:eastAsia="MS UI Gothic" w:hAnsi="MS UI Gothic" w:cs="Times New Roman"/>
+          <w:sz w:val="28"/>
+          <w:szCs w:val="28"/>
+        </w:rPr>
+        <w:t xml:space="preserve">As shown in the figure above, the court </w:t>
+      </w:r>
+      <w:r>
+        <w:rPr>
+          <w:rFonts w:ascii="MS UI Gothic" w:eastAsia="MS UI Gothic" w:hAnsi="MS UI Gothic" w:cs="Times New Roman"/>
+          <w:sz w:val="28"/>
+          <w:szCs w:val="28"/>
+        </w:rPr>
+        <w:t>basically looks like the character “T”</w:t>
+      </w:r>
+      <w:r>
+        <w:rPr>
+          <w:rFonts w:ascii="MS UI Gothic" w:eastAsia="MS UI Gothic" w:hAnsi="MS UI Gothic" w:cs="Times New Roman"/>
+          <w:sz w:val="28"/>
+          <w:szCs w:val="28"/>
+        </w:rPr>
+        <w:t xml:space="preserve">. At the end of the court, which is the upper part of the court, we can see there is an intersection of the horizontal line and the vertical line. </w:t>
+      </w:r>
+      <w:r>
+        <w:rPr>
+          <w:rFonts w:ascii="MS UI Gothic" w:eastAsia="MS UI Gothic" w:hAnsi="MS UI Gothic" w:cs="Times New Roman"/>
+          <w:sz w:val="28"/>
+          <w:szCs w:val="28"/>
+        </w:rPr>
+        <w:t xml:space="preserve">The closer the rear wheel of our mobile robot is to the intersection point, the better our robot is. </w:t>
+      </w:r>
+      <w:r>
+        <w:rPr>
+          <w:rFonts w:ascii="MS UI Gothic" w:eastAsia="MS UI Gothic" w:hAnsi="MS UI Gothic" w:cs="Times New Roman"/>
+          <w:sz w:val="28"/>
+          <w:szCs w:val="28"/>
+        </w:rPr>
+        <w:t>In addition</w:t>
+      </w:r>
+      <w:r>
+        <w:rPr>
+          <w:rFonts w:ascii="MS UI Gothic" w:eastAsia="MS UI Gothic" w:hAnsi="MS UI Gothic" w:cs="Times New Roman" w:hint="eastAsia"/>
+          <w:sz w:val="28"/>
+          <w:szCs w:val="28"/>
+        </w:rPr>
+        <w:t>,</w:t>
+      </w:r>
+      <w:r>
+        <w:rPr>
+          <w:rFonts w:ascii="MS UI Gothic" w:eastAsia="MS UI Gothic" w:hAnsi="MS UI Gothic" w:cs="Times New Roman"/>
+          <w:sz w:val="28"/>
+          <w:szCs w:val="28"/>
+        </w:rPr>
+        <w:t xml:space="preserve"> the “going straight” task will be taken as failed if the rear wheel of our mobile robot went outside the 2 endpoints of the goal line of the court</w:t>
+      </w:r>
+      <w:r>
+        <w:rPr>
+          <w:rFonts w:ascii="MS UI Gothic" w:eastAsia="MS UI Gothic" w:hAnsi="MS UI Gothic" w:cs="Times New Roman"/>
+          <w:sz w:val="28"/>
+          <w:szCs w:val="28"/>
+        </w:rPr>
+        <w:t>, which has the deviation of 20cm.</w:t>
+      </w:r>
     </w:p>
     <w:p>
       <w:pPr>
@@ -577,8 +558,8 @@
         </w:rPr>
         <w:t>:</w:t>
       </w:r>
-      <w:bookmarkStart w:id="1" w:name="_j7z871k6lbo0" w:colFirst="0" w:colLast="0"/>
-      <w:bookmarkEnd w:id="1"/>
+      <w:bookmarkStart w:id="0" w:name="_j7z871k6lbo0" w:colFirst="0" w:colLast="0"/>
+      <w:bookmarkEnd w:id="0"/>
     </w:p>
     <w:p>
       <w:pPr>
@@ -615,7 +596,83 @@
           <w:rFonts w:ascii="MS UI Gothic" w:eastAsia="MS UI Gothic" w:hAnsi="MS UI Gothic" w:cs="Times New Roman"/>
           <w:sz w:val="28"/>
         </w:rPr>
-        <w:t xml:space="preserve">implementation to the communication between the Raspberry Pie and the Arduino. </w:t>
+        <w:t>implementation to the communication between the Raspberry Pie</w:t>
+      </w:r>
+      <w:r>
+        <w:rPr>
+          <w:rFonts w:ascii="MS UI Gothic" w:eastAsia="MS UI Gothic" w:hAnsi="MS UI Gothic" w:cs="Times New Roman"/>
+          <w:sz w:val="28"/>
+        </w:rPr>
+        <w:t xml:space="preserve">, </w:t>
+      </w:r>
+      <w:r>
+        <w:rPr>
+          <w:rFonts w:ascii="MS UI Gothic" w:eastAsia="MS UI Gothic" w:hAnsi="MS UI Gothic" w:cs="Times New Roman"/>
+          <w:sz w:val="28"/>
+        </w:rPr>
+        <w:t>the Arduino</w:t>
+      </w:r>
+      <w:r>
+        <w:rPr>
+          <w:rFonts w:ascii="MS UI Gothic" w:eastAsia="MS UI Gothic" w:hAnsi="MS UI Gothic" w:cs="Times New Roman"/>
+          <w:sz w:val="28"/>
+        </w:rPr>
+        <w:t>, the</w:t>
+      </w:r>
+      <w:r>
+        <w:rPr>
+          <w:rFonts w:ascii="MS UI Gothic" w:eastAsia="MS UI Gothic" w:hAnsi="MS UI Gothic" w:cs="Microsoft JhengHei"/>
+          <w:sz w:val="28"/>
+          <w:szCs w:val="28"/>
+        </w:rPr>
+        <w:t xml:space="preserve"> </w:t>
+      </w:r>
+      <w:r>
+        <w:rPr>
+          <w:rFonts w:ascii="MS UI Gothic" w:eastAsia="MS UI Gothic" w:hAnsi="MS UI Gothic" w:cs="Microsoft JhengHei"/>
+          <w:sz w:val="28"/>
+          <w:szCs w:val="28"/>
+        </w:rPr>
+        <w:t>L298</w:t>
+      </w:r>
+      <w:r>
+        <w:rPr>
+          <w:rFonts w:ascii="MS UI Gothic" w:eastAsia="MS UI Gothic" w:hAnsi="MS UI Gothic" w:cs="Microsoft JhengHei"/>
+          <w:sz w:val="28"/>
+          <w:szCs w:val="28"/>
+        </w:rPr>
+        <w:t>N</w:t>
+      </w:r>
+      <w:r>
+        <w:rPr>
+          <w:rFonts w:ascii="MS UI Gothic" w:eastAsia="MS UI Gothic" w:hAnsi="MS UI Gothic" w:cs="Microsoft JhengHei"/>
+          <w:sz w:val="28"/>
+          <w:szCs w:val="28"/>
+        </w:rPr>
+        <w:t xml:space="preserve"> </w:t>
+      </w:r>
+      <w:r>
+        <w:rPr>
+          <w:rFonts w:ascii="MS UI Gothic" w:eastAsia="MS UI Gothic" w:hAnsi="MS UI Gothic" w:cs="Microsoft JhengHei"/>
+          <w:sz w:val="28"/>
+          <w:szCs w:val="28"/>
+        </w:rPr>
+        <w:t>motor control module</w:t>
+      </w:r>
+      <w:r>
+        <w:rPr>
+          <w:rFonts w:ascii="MS UI Gothic" w:eastAsia="MS UI Gothic" w:hAnsi="MS UI Gothic" w:cs="Microsoft JhengHei"/>
+          <w:sz w:val="28"/>
+          <w:szCs w:val="28"/>
+        </w:rPr>
+        <w:t>, and the 2 DC motors</w:t>
+      </w:r>
+      <w:r>
+        <w:rPr>
+          <w:rFonts w:ascii="MS UI Gothic" w:eastAsia="MS UI Gothic" w:hAnsi="MS UI Gothic" w:cs="Times New Roman"/>
+          <w:sz w:val="28"/>
+        </w:rPr>
+        <w:t xml:space="preserve">. </w:t>
       </w:r>
     </w:p>
     <w:p>
@@ -637,6 +694,7 @@
           <w:rFonts w:ascii="MS UI Gothic" w:eastAsia="MS UI Gothic" w:hAnsi="MS UI Gothic"/>
           <w:noProof/>
         </w:rPr>
+        <w:lastRenderedPageBreak/>
         <w:drawing>
           <wp:inline distT="0" distB="0" distL="0" distR="0" wp14:anchorId="0D191BAE" wp14:editId="1747AC78">
             <wp:extent cx="5250180" cy="2142698"/>
@@ -680,6 +738,33 @@
           <w:rFonts w:ascii="MS UI Gothic" w:eastAsia="MS UI Gothic" w:hAnsi="MS UI Gothic" w:cs="Times New Roman"/>
         </w:rPr>
       </w:pPr>
+      <w:r>
+        <w:rPr>
+          <w:rFonts w:ascii="MS UI Gothic" w:eastAsia="MS UI Gothic" w:hAnsi="MS UI Gothic" w:cs="Times New Roman"/>
+        </w:rPr>
+        <w:t>(</w:t>
+      </w:r>
+      <w:proofErr w:type="gramStart"/>
+      <w:r>
+        <w:rPr>
+          <w:rFonts w:ascii="MS UI Gothic" w:eastAsia="MS UI Gothic" w:hAnsi="MS UI Gothic" w:cs="Times New Roman"/>
+        </w:rPr>
+        <w:t>insert</w:t>
+      </w:r>
+      <w:proofErr w:type="gramEnd"/>
+      <w:r>
+        <w:rPr>
+          <w:rFonts w:ascii="MS UI Gothic" w:eastAsia="MS UI Gothic" w:hAnsi="MS UI Gothic" w:cs="Times New Roman"/>
+        </w:rPr>
+        <w:t xml:space="preserve"> a new workflow of this checkpoint)</w:t>
+      </w:r>
+    </w:p>
+    <w:p>
+      <w:pPr>
+        <w:rPr>
+          <w:rFonts w:ascii="MS UI Gothic" w:eastAsia="MS UI Gothic" w:hAnsi="MS UI Gothic" w:cs="Times New Roman"/>
+        </w:rPr>
+      </w:pPr>
     </w:p>
     <w:p>
       <w:pPr>
@@ -701,7 +786,20 @@
           <w:sz w:val="28"/>
         </w:rPr>
         <w:tab/>
-        <w:t>For the Raspberry Pie</w:t>
+      </w:r>
+      <w:r>
+        <w:rPr>
+          <w:rFonts w:ascii="MS UI Gothic" w:eastAsia="MS UI Gothic" w:hAnsi="MS UI Gothic" w:cs="Times New Roman"/>
+          <w:sz w:val="28"/>
+        </w:rPr>
+        <w:t>For</w:t>
+      </w:r>
+      <w:r>
+        <w:rPr>
+          <w:rFonts w:ascii="MS UI Gothic" w:eastAsia="MS UI Gothic" w:hAnsi="MS UI Gothic" w:cs="Times New Roman"/>
+          <w:sz w:val="28"/>
+        </w:rPr>
+        <w:t xml:space="preserve"> the Raspberry Pie</w:t>
       </w:r>
       <w:r>
         <w:rPr>
@@ -736,7 +834,63 @@
           <w:rFonts w:ascii="MS UI Gothic" w:eastAsia="MS UI Gothic" w:hAnsi="MS UI Gothic" w:cs="Times New Roman"/>
           <w:sz w:val="28"/>
         </w:rPr>
-        <w:t xml:space="preserve"> the Raspberry Pie request the input from the user, which </w:t>
+        <w:t xml:space="preserve"> the Raspberry Pie request </w:t>
+      </w:r>
+      <w:r>
+        <w:rPr>
+          <w:rFonts w:ascii="MS UI Gothic" w:eastAsia="MS UI Gothic" w:hAnsi="MS UI Gothic" w:cs="Times New Roman"/>
+          <w:sz w:val="28"/>
+        </w:rPr>
+        <w:t>2</w:t>
+      </w:r>
+      <w:r>
+        <w:rPr>
+          <w:rFonts w:ascii="MS UI Gothic" w:eastAsia="MS UI Gothic" w:hAnsi="MS UI Gothic" w:cs="Times New Roman"/>
+          <w:sz w:val="28"/>
+        </w:rPr>
+        <w:t xml:space="preserve"> input</w:t>
+      </w:r>
+      <w:r>
+        <w:rPr>
+          <w:rFonts w:ascii="MS UI Gothic" w:eastAsia="MS UI Gothic" w:hAnsi="MS UI Gothic" w:cs="Times New Roman"/>
+          <w:sz w:val="28"/>
+        </w:rPr>
+        <w:t>s</w:t>
+      </w:r>
+      <w:r>
+        <w:rPr>
+          <w:rFonts w:ascii="MS UI Gothic" w:eastAsia="MS UI Gothic" w:hAnsi="MS UI Gothic" w:cs="Times New Roman"/>
+          <w:sz w:val="28"/>
+        </w:rPr>
+        <w:t xml:space="preserve"> from the user</w:t>
+      </w:r>
+      <w:r>
+        <w:rPr>
+          <w:rFonts w:ascii="MS UI Gothic" w:eastAsia="MS UI Gothic" w:hAnsi="MS UI Gothic" w:cs="Times New Roman"/>
+          <w:sz w:val="28"/>
+        </w:rPr>
+        <w:t xml:space="preserve"> as the </w:t>
+      </w:r>
+      <w:r>
+        <w:rPr>
+          <w:rFonts w:ascii="MS UI Gothic" w:eastAsia="MS UI Gothic" w:hAnsi="MS UI Gothic" w:cs="Times New Roman"/>
+          <w:sz w:val="28"/>
+        </w:rPr>
+        <w:t>PWM</w:t>
+      </w:r>
+      <w:r>
+        <w:rPr>
+          <w:rFonts w:ascii="MS UI Gothic" w:eastAsia="MS UI Gothic" w:hAnsi="MS UI Gothic" w:cs="Times New Roman"/>
+          <w:sz w:val="28"/>
+        </w:rPr>
+        <w:t xml:space="preserve"> value of the left and the right DC motor</w:t>
+      </w:r>
+      <w:r>
+        <w:rPr>
+          <w:rFonts w:ascii="MS UI Gothic" w:eastAsia="MS UI Gothic" w:hAnsi="MS UI Gothic" w:cs="Times New Roman"/>
+          <w:sz w:val="28"/>
+        </w:rPr>
+        <w:t xml:space="preserve">, which </w:t>
       </w:r>
       <w:r>
         <w:rPr>
@@ -788,35 +942,91 @@
           <w:sz w:val="28"/>
         </w:rPr>
         <w:tab/>
-        <w:t xml:space="preserve">After the Raspberry Pie received the input from the user, the Raspberry Pie </w:t>
-      </w:r>
-      <w:r>
-        <w:rPr>
-          <w:rFonts w:ascii="MS UI Gothic" w:eastAsia="MS UI Gothic" w:hAnsi="MS UI Gothic" w:cs="Times New Roman"/>
-          <w:sz w:val="28"/>
-        </w:rPr>
-        <w:t>would</w:t>
-      </w:r>
-      <w:r>
-        <w:rPr>
-          <w:rFonts w:ascii="MS UI Gothic" w:eastAsia="MS UI Gothic" w:hAnsi="MS UI Gothic" w:cs="Times New Roman"/>
-          <w:sz w:val="28"/>
-        </w:rPr>
-        <w:t xml:space="preserve"> publish the user input </w:t>
-      </w:r>
-      <w:r>
-        <w:rPr>
-          <w:rFonts w:ascii="MS UI Gothic" w:eastAsia="MS UI Gothic" w:hAnsi="MS UI Gothic" w:cs="Times New Roman"/>
-          <w:sz w:val="28"/>
-        </w:rPr>
-        <w:t>in the topic named “initial_num”</w:t>
-      </w:r>
-      <w:r>
-        <w:rPr>
-          <w:rFonts w:ascii="MS UI Gothic" w:eastAsia="MS UI Gothic" w:hAnsi="MS UI Gothic" w:cs="Times New Roman"/>
-          <w:sz w:val="28"/>
-        </w:rPr>
-        <w:t>. T</w:t>
+        <w:t>After receiv</w:t>
+      </w:r>
+      <w:r>
+        <w:rPr>
+          <w:rFonts w:ascii="MS UI Gothic" w:eastAsia="MS UI Gothic" w:hAnsi="MS UI Gothic" w:cs="Times New Roman"/>
+          <w:sz w:val="28"/>
+        </w:rPr>
+        <w:t>ing</w:t>
+      </w:r>
+      <w:r>
+        <w:rPr>
+          <w:rFonts w:ascii="MS UI Gothic" w:eastAsia="MS UI Gothic" w:hAnsi="MS UI Gothic" w:cs="Times New Roman"/>
+          <w:sz w:val="28"/>
+        </w:rPr>
+        <w:t xml:space="preserve"> the 2 inputs </w:t>
+      </w:r>
+      <w:r>
+        <w:rPr>
+          <w:rFonts w:ascii="MS UI Gothic" w:eastAsia="MS UI Gothic" w:hAnsi="MS UI Gothic" w:cs="Times New Roman"/>
+          <w:sz w:val="28"/>
+        </w:rPr>
+        <w:t xml:space="preserve">PWM values </w:t>
+      </w:r>
+      <w:r>
+        <w:rPr>
+          <w:rFonts w:ascii="MS UI Gothic" w:eastAsia="MS UI Gothic" w:hAnsi="MS UI Gothic" w:cs="Times New Roman"/>
+          <w:sz w:val="28"/>
+        </w:rPr>
+        <w:t xml:space="preserve">from the user, </w:t>
+      </w:r>
+      <w:r>
+        <w:rPr>
+          <w:rFonts w:ascii="MS UI Gothic" w:eastAsia="MS UI Gothic" w:hAnsi="MS UI Gothic" w:cs="Times New Roman"/>
+          <w:sz w:val="28"/>
+        </w:rPr>
+        <w:t>the Raspberry Pie</w:t>
+      </w:r>
+      <w:r>
+        <w:rPr>
+          <w:rFonts w:ascii="MS UI Gothic" w:eastAsia="MS UI Gothic" w:hAnsi="MS UI Gothic" w:cs="Times New Roman"/>
+          <w:sz w:val="28"/>
+        </w:rPr>
+        <w:t xml:space="preserve"> would </w:t>
+      </w:r>
+      <w:r>
+        <w:rPr>
+          <w:rFonts w:ascii="MS UI Gothic" w:eastAsia="MS UI Gothic" w:hAnsi="MS UI Gothic" w:cs="Times New Roman"/>
+          <w:sz w:val="28"/>
+        </w:rPr>
+        <w:t xml:space="preserve">publish the 2 </w:t>
+      </w:r>
+      <w:r>
+        <w:rPr>
+          <w:rFonts w:ascii="MS UI Gothic" w:eastAsia="MS UI Gothic" w:hAnsi="MS UI Gothic" w:cs="Times New Roman"/>
+          <w:sz w:val="28"/>
+        </w:rPr>
+        <w:t>PWM</w:t>
+      </w:r>
+      <w:r>
+        <w:rPr>
+          <w:rFonts w:ascii="MS UI Gothic" w:eastAsia="MS UI Gothic" w:hAnsi="MS UI Gothic" w:cs="Times New Roman"/>
+          <w:sz w:val="28"/>
+        </w:rPr>
+        <w:t xml:space="preserve"> values</w:t>
+      </w:r>
+      <w:r>
+        <w:rPr>
+          <w:rFonts w:ascii="MS UI Gothic" w:eastAsia="MS UI Gothic" w:hAnsi="MS UI Gothic" w:cs="Times New Roman"/>
+          <w:sz w:val="28"/>
+        </w:rPr>
+        <w:t xml:space="preserve"> in the topics of “left” and “right”.</w:t>
+      </w:r>
+      <w:r>
+        <w:rPr>
+          <w:rFonts w:ascii="MS UI Gothic" w:eastAsia="MS UI Gothic" w:hAnsi="MS UI Gothic" w:cs="Times New Roman"/>
+          <w:sz w:val="28"/>
+        </w:rPr>
+        <w:t xml:space="preserve"> </w:t>
+      </w:r>
+      <w:r>
+        <w:rPr>
+          <w:rFonts w:ascii="MS UI Gothic" w:eastAsia="MS UI Gothic" w:hAnsi="MS UI Gothic" w:cs="Times New Roman"/>
+          <w:sz w:val="28"/>
+        </w:rPr>
+        <w:t>T</w:t>
       </w:r>
       <w:r>
         <w:rPr>
@@ -851,7 +1061,35 @@
           <w:rFonts w:ascii="MS UI Gothic" w:eastAsia="MS UI Gothic" w:hAnsi="MS UI Gothic" w:cs="Times New Roman"/>
           <w:sz w:val="28"/>
         </w:rPr>
-        <w:t>subscribe to this topic which m</w:t>
+        <w:t xml:space="preserve">subscribe to </w:t>
+      </w:r>
+      <w:r>
+        <w:rPr>
+          <w:rFonts w:ascii="MS UI Gothic" w:eastAsia="MS UI Gothic" w:hAnsi="MS UI Gothic" w:cs="Times New Roman"/>
+          <w:sz w:val="28"/>
+        </w:rPr>
+        <w:t>these</w:t>
+      </w:r>
+      <w:r>
+        <w:rPr>
+          <w:rFonts w:ascii="MS UI Gothic" w:eastAsia="MS UI Gothic" w:hAnsi="MS UI Gothic" w:cs="Times New Roman"/>
+          <w:sz w:val="28"/>
+        </w:rPr>
+        <w:t xml:space="preserve"> topic</w:t>
+      </w:r>
+      <w:r>
+        <w:rPr>
+          <w:rFonts w:ascii="MS UI Gothic" w:eastAsia="MS UI Gothic" w:hAnsi="MS UI Gothic" w:cs="Times New Roman"/>
+          <w:sz w:val="28"/>
+        </w:rPr>
+        <w:t xml:space="preserve">s </w:t>
+      </w:r>
+      <w:r>
+        <w:rPr>
+          <w:rFonts w:ascii="MS UI Gothic" w:eastAsia="MS UI Gothic" w:hAnsi="MS UI Gothic" w:cs="Times New Roman"/>
+          <w:sz w:val="28"/>
+        </w:rPr>
+        <w:t>which m</w:t>
       </w:r>
       <w:r>
         <w:rPr>
@@ -924,21 +1162,218 @@
           <w:rFonts w:ascii="MS UI Gothic" w:eastAsia="MS UI Gothic" w:hAnsi="MS UI Gothic" w:cs="Times New Roman"/>
           <w:sz w:val="28"/>
         </w:rPr>
-        <w:t>user input from the Raspberry Pie</w:t>
-      </w:r>
-      <w:r>
-        <w:rPr>
-          <w:rFonts w:ascii="MS UI Gothic" w:eastAsia="MS UI Gothic" w:hAnsi="MS UI Gothic" w:cs="Times New Roman"/>
-          <w:sz w:val="28"/>
-        </w:rPr>
-        <w:t xml:space="preserve">, the Arduino will </w:t>
-      </w:r>
-      <w:r>
-        <w:rPr>
-          <w:rFonts w:ascii="MS UI Gothic" w:eastAsia="MS UI Gothic" w:hAnsi="MS UI Gothic" w:cs="Times New Roman"/>
-          <w:sz w:val="28"/>
-        </w:rPr>
-        <w:t xml:space="preserve">multiply the user input by 2, which will be the answer that should be sent back to the Raspberry Pie. After finish the calculation of the answer, the Arduino would publish the answer in the topic named “result”. Then the Raspberry Pie would subscribe to this topic and would receive the answer calculated by the Arduino. </w:t>
+        <w:t>PWM</w:t>
+      </w:r>
+      <w:r>
+        <w:rPr>
+          <w:rFonts w:ascii="MS UI Gothic" w:eastAsia="MS UI Gothic" w:hAnsi="MS UI Gothic" w:cs="Times New Roman"/>
+          <w:sz w:val="28"/>
+        </w:rPr>
+        <w:t xml:space="preserve"> input</w:t>
+      </w:r>
+      <w:r>
+        <w:rPr>
+          <w:rFonts w:ascii="MS UI Gothic" w:eastAsia="MS UI Gothic" w:hAnsi="MS UI Gothic" w:cs="Times New Roman"/>
+          <w:sz w:val="28"/>
+        </w:rPr>
+        <w:t>s</w:t>
+      </w:r>
+      <w:r>
+        <w:rPr>
+          <w:rFonts w:ascii="MS UI Gothic" w:eastAsia="MS UI Gothic" w:hAnsi="MS UI Gothic" w:cs="Times New Roman"/>
+          <w:sz w:val="28"/>
+        </w:rPr>
+        <w:t xml:space="preserve"> from the Raspberry Pie</w:t>
+      </w:r>
+      <w:r>
+        <w:rPr>
+          <w:rFonts w:ascii="MS UI Gothic" w:eastAsia="MS UI Gothic" w:hAnsi="MS UI Gothic" w:cs="Times New Roman"/>
+          <w:sz w:val="28"/>
+        </w:rPr>
+        <w:t>, the Arduino will</w:t>
+      </w:r>
+      <w:r>
+        <w:rPr>
+          <w:rFonts w:ascii="MS UI Gothic" w:eastAsia="MS UI Gothic" w:hAnsi="MS UI Gothic" w:cs="Times New Roman"/>
+          <w:sz w:val="28"/>
+        </w:rPr>
+        <w:t xml:space="preserve"> </w:t>
+      </w:r>
+      <w:r>
+        <w:rPr>
+          <w:rFonts w:ascii="MS UI Gothic" w:eastAsia="MS UI Gothic" w:hAnsi="MS UI Gothic" w:cs="Times New Roman"/>
+          <w:sz w:val="28"/>
+        </w:rPr>
+        <w:t xml:space="preserve">make some simple determinations and </w:t>
+      </w:r>
+      <w:r>
+        <w:rPr>
+          <w:rFonts w:ascii="MS UI Gothic" w:eastAsia="MS UI Gothic" w:hAnsi="MS UI Gothic" w:cs="Times New Roman"/>
+          <w:sz w:val="28"/>
+        </w:rPr>
+        <w:t xml:space="preserve">send the </w:t>
+      </w:r>
+      <w:r>
+        <w:rPr>
+          <w:rFonts w:ascii="MS UI Gothic" w:eastAsia="MS UI Gothic" w:hAnsi="MS UI Gothic" w:cs="Times New Roman"/>
+          <w:sz w:val="28"/>
+        </w:rPr>
+        <w:t>corresponding</w:t>
+      </w:r>
+      <w:r>
+        <w:rPr>
+          <w:rFonts w:ascii="MS UI Gothic" w:eastAsia="MS UI Gothic" w:hAnsi="MS UI Gothic" w:cs="Times New Roman"/>
+          <w:sz w:val="28"/>
+        </w:rPr>
+        <w:t xml:space="preserve"> values to the </w:t>
+      </w:r>
+      <w:r>
+        <w:rPr>
+          <w:rFonts w:ascii="MS UI Gothic" w:eastAsia="MS UI Gothic" w:hAnsi="MS UI Gothic" w:cs="Times New Roman"/>
+          <w:sz w:val="28"/>
+        </w:rPr>
+        <w:t>L298N</w:t>
+      </w:r>
+      <w:r>
+        <w:rPr>
+          <w:rFonts w:ascii="MS UI Gothic" w:eastAsia="MS UI Gothic" w:hAnsi="MS UI Gothic" w:cs="Times New Roman"/>
+          <w:sz w:val="28"/>
+        </w:rPr>
+        <w:t xml:space="preserve"> </w:t>
+      </w:r>
+      <w:r>
+        <w:rPr>
+          <w:rFonts w:ascii="MS UI Gothic" w:eastAsia="MS UI Gothic" w:hAnsi="MS UI Gothic" w:cs="Times New Roman"/>
+          <w:sz w:val="28"/>
+        </w:rPr>
+        <w:t>motor control module</w:t>
+      </w:r>
+      <w:r>
+        <w:rPr>
+          <w:rFonts w:ascii="MS UI Gothic" w:eastAsia="MS UI Gothic" w:hAnsi="MS UI Gothic" w:cs="Times New Roman"/>
+          <w:sz w:val="28"/>
+        </w:rPr>
+        <w:t xml:space="preserve">, which the simple determinations are shown in the following figure. </w:t>
+      </w:r>
+    </w:p>
+    <w:p>
+      <w:pPr>
+        <w:rPr>
+          <w:rFonts w:ascii="MS UI Gothic" w:eastAsia="MS UI Gothic" w:hAnsi="MS UI Gothic" w:cs="Times New Roman"/>
+          <w:sz w:val="28"/>
+        </w:rPr>
+      </w:pPr>
+    </w:p>
+    <w:p>
+      <w:pPr>
+        <w:rPr>
+          <w:rFonts w:ascii="MS UI Gothic" w:eastAsia="MS UI Gothic" w:hAnsi="MS UI Gothic" w:cs="Times New Roman"/>
+          <w:sz w:val="28"/>
+        </w:rPr>
+      </w:pPr>
+    </w:p>
+    <w:p>
+      <w:pPr>
+        <w:rPr>
+          <w:rFonts w:ascii="MS UI Gothic" w:eastAsia="MS UI Gothic" w:hAnsi="MS UI Gothic" w:cs="Times New Roman"/>
+          <w:sz w:val="28"/>
+        </w:rPr>
+      </w:pPr>
+    </w:p>
+    <w:p>
+      <w:pPr>
+        <w:rPr>
+          <w:rFonts w:ascii="MS UI Gothic" w:eastAsia="MS UI Gothic" w:hAnsi="MS UI Gothic" w:cs="Times New Roman"/>
+          <w:sz w:val="28"/>
+        </w:rPr>
+      </w:pPr>
+    </w:p>
+    <w:p>
+      <w:pPr>
+        <w:rPr>
+          <w:rFonts w:ascii="MS UI Gothic" w:eastAsia="MS UI Gothic" w:hAnsi="MS UI Gothic" w:cs="Times New Roman" w:hint="eastAsia"/>
+          <w:sz w:val="28"/>
+        </w:rPr>
+      </w:pPr>
+      <w:r>
+        <w:rPr>
+          <w:rFonts w:ascii="MS UI Gothic" w:eastAsia="MS UI Gothic" w:hAnsi="MS UI Gothic" w:cs="Times New Roman"/>
+          <w:sz w:val="28"/>
+        </w:rPr>
+        <w:t xml:space="preserve">The </w:t>
+      </w:r>
+      <w:r>
+        <w:rPr>
+          <w:rFonts w:ascii="MS UI Gothic" w:eastAsia="MS UI Gothic" w:hAnsi="MS UI Gothic" w:cs="Times New Roman"/>
+          <w:sz w:val="28"/>
+        </w:rPr>
+        <w:t>L298N motor control module</w:t>
+      </w:r>
+      <w:r>
+        <w:rPr>
+          <w:rFonts w:ascii="MS UI Gothic" w:eastAsia="MS UI Gothic" w:hAnsi="MS UI Gothic" w:cs="Times New Roman"/>
+          <w:sz w:val="28"/>
+        </w:rPr>
+        <w:t xml:space="preserve"> acts as a </w:t>
+      </w:r>
+      <w:r>
+        <w:rPr>
+          <w:rFonts w:ascii="MS UI Gothic" w:eastAsia="MS UI Gothic" w:hAnsi="MS UI Gothic" w:cs="Times New Roman"/>
+          <w:sz w:val="28"/>
+        </w:rPr>
+        <w:t>controller that uses an H-Bridge to control the direction and speed of up to 2 DC motors</w:t>
+      </w:r>
+      <w:r>
+        <w:rPr>
+          <w:rFonts w:ascii="MS UI Gothic" w:eastAsia="MS UI Gothic" w:hAnsi="MS UI Gothic" w:cs="Times New Roman"/>
+          <w:sz w:val="28"/>
+        </w:rPr>
+        <w:t xml:space="preserve"> here</w:t>
+      </w:r>
+      <w:r>
+        <w:rPr>
+          <w:rFonts w:ascii="MS UI Gothic" w:eastAsia="MS UI Gothic" w:hAnsi="MS UI Gothic" w:cs="Times New Roman"/>
+          <w:sz w:val="28"/>
+        </w:rPr>
+        <w:t>.</w:t>
+      </w:r>
+      <w:r>
+        <w:rPr>
+          <w:rFonts w:ascii="MS UI Gothic" w:eastAsia="MS UI Gothic" w:hAnsi="MS UI Gothic" w:cs="Times New Roman"/>
+          <w:sz w:val="28"/>
+        </w:rPr>
+        <w:t xml:space="preserve"> </w:t>
+      </w:r>
+    </w:p>
+    <w:p>
+      <w:pPr>
+        <w:rPr>
+          <w:rFonts w:ascii="MS UI Gothic" w:eastAsia="MS UI Gothic" w:hAnsi="MS UI Gothic" w:cs="Times New Roman"/>
+          <w:sz w:val="28"/>
+        </w:rPr>
+      </w:pPr>
+    </w:p>
+    <w:p>
+      <w:pPr>
+        <w:rPr>
+          <w:rFonts w:ascii="MS UI Gothic" w:eastAsia="MS UI Gothic" w:hAnsi="MS UI Gothic" w:cs="Times New Roman"/>
+          <w:sz w:val="28"/>
+        </w:rPr>
+      </w:pPr>
+      <w:r>
+        <w:rPr>
+          <w:rFonts w:ascii="MS UI Gothic" w:eastAsia="MS UI Gothic" w:hAnsi="MS UI Gothic" w:cs="Times New Roman"/>
+          <w:sz w:val="28"/>
+        </w:rPr>
+        <w:t xml:space="preserve">multiply the user input by 2, which will be the answer that should be sent back to the Raspberry Pie. After finish the calculation of the answer, the Arduino would publish the answer in the topic named “result”. Then the Raspberry Pie would subscribe to this topic and </w:t>
+      </w:r>
+      <w:r>
+        <w:rPr>
+          <w:rFonts w:ascii="MS UI Gothic" w:eastAsia="MS UI Gothic" w:hAnsi="MS UI Gothic" w:cs="Times New Roman"/>
+          <w:sz w:val="28"/>
+        </w:rPr>
+        <w:lastRenderedPageBreak/>
+        <w:t xml:space="preserve">would receive the answer calculated by the Arduino. </w:t>
       </w:r>
     </w:p>
     <w:p>
@@ -1028,7 +1463,6 @@
           <w:sz w:val="36"/>
           <w:szCs w:val="32"/>
         </w:rPr>
-        <w:lastRenderedPageBreak/>
         <w:t>Result</w:t>
       </w:r>
     </w:p>
@@ -1070,7 +1504,7 @@
     </w:p>
     <w:p>
       <w:pPr>
-        <w:pStyle w:val="a8"/>
+        <w:pStyle w:val="ListParagraph"/>
         <w:numPr>
           <w:ilvl w:val="0"/>
           <w:numId w:val="4"/>
@@ -1098,7 +1532,7 @@
     </w:p>
     <w:p>
       <w:pPr>
-        <w:pStyle w:val="a8"/>
+        <w:pStyle w:val="ListParagraph"/>
         <w:ind w:leftChars="0"/>
         <w:rPr>
           <w:rFonts w:ascii="MS UI Gothic" w:eastAsia="MS UI Gothic" w:hAnsi="MS UI Gothic" w:cs="Times New Roman"/>
@@ -1166,7 +1600,7 @@
     </w:p>
     <w:p>
       <w:pPr>
-        <w:pStyle w:val="a8"/>
+        <w:pStyle w:val="ListParagraph"/>
         <w:ind w:leftChars="0"/>
         <w:rPr>
           <w:rFonts w:ascii="MS UI Gothic" w:eastAsia="MS UI Gothic" w:hAnsi="MS UI Gothic" w:cs="Times New Roman"/>
@@ -1176,7 +1610,7 @@
     </w:p>
     <w:p>
       <w:pPr>
-        <w:pStyle w:val="a8"/>
+        <w:pStyle w:val="ListParagraph"/>
         <w:numPr>
           <w:ilvl w:val="0"/>
           <w:numId w:val="4"/>
@@ -1331,6 +1765,7 @@
           <w:noProof/>
           <w:sz w:val="28"/>
         </w:rPr>
+        <w:lastRenderedPageBreak/>
         <w:drawing>
           <wp:inline distT="0" distB="0" distL="0" distR="0" wp14:anchorId="639E3C80" wp14:editId="4883D563">
             <wp:extent cx="4176215" cy="2489575"/>
@@ -1404,7 +1839,6 @@
           <w:sz w:val="36"/>
           <w:szCs w:val="32"/>
         </w:rPr>
-        <w:lastRenderedPageBreak/>
         <w:t>Discussion</w:t>
       </w:r>
     </w:p>
@@ -1545,7 +1979,7 @@
       <w:pPr>
         <w:ind w:firstLine="425"/>
         <w:rPr>
-          <w:rFonts w:ascii="MS UI Gothic" w:hAnsi="MS UI Gothic" w:cs="Times New Roman"/>
+          <w:rFonts w:ascii="MS UI Gothic" w:eastAsia="MS UI Gothic" w:hAnsi="MS UI Gothic" w:cs="Times New Roman"/>
           <w:sz w:val="28"/>
         </w:rPr>
       </w:pPr>
@@ -1554,27 +1988,27 @@
       <w:pPr>
         <w:ind w:firstLine="425"/>
         <w:rPr>
-          <w:rFonts w:ascii="MS UI Gothic" w:hAnsi="MS UI Gothic" w:cs="Times New Roman"/>
-          <w:sz w:val="28"/>
-        </w:rPr>
-      </w:pPr>
-      <w:r>
-        <w:rPr>
-          <w:rFonts w:ascii="MS UI Gothic" w:hAnsi="MS UI Gothic" w:cs="Times New Roman"/>
+          <w:rFonts w:ascii="MS UI Gothic" w:eastAsia="MS UI Gothic" w:hAnsi="MS UI Gothic" w:cs="Times New Roman"/>
+          <w:sz w:val="28"/>
+        </w:rPr>
+      </w:pPr>
+      <w:r>
+        <w:rPr>
+          <w:rFonts w:ascii="MS UI Gothic" w:eastAsia="MS UI Gothic" w:hAnsi="MS UI Gothic" w:cs="Times New Roman"/>
           <w:sz w:val="28"/>
         </w:rPr>
         <w:t>As a conclusion, I learned a lot through this checkpoint, especially on ROS. Really like the way</w:t>
       </w:r>
       <w:r>
         <w:rPr>
-          <w:rFonts w:ascii="MS UI Gothic" w:hAnsi="MS UI Gothic" w:cs="Times New Roman" w:hint="eastAsia"/>
+          <w:rFonts w:ascii="MS UI Gothic" w:eastAsia="MS UI Gothic" w:hAnsi="MS UI Gothic" w:cs="Times New Roman" w:hint="eastAsia"/>
           <w:sz w:val="28"/>
         </w:rPr>
         <w:t xml:space="preserve"> h</w:t>
       </w:r>
       <w:r>
         <w:rPr>
-          <w:rFonts w:ascii="MS UI Gothic" w:hAnsi="MS UI Gothic" w:cs="Times New Roman"/>
+          <w:rFonts w:ascii="MS UI Gothic" w:eastAsia="MS UI Gothic" w:hAnsi="MS UI Gothic" w:cs="Times New Roman"/>
           <w:sz w:val="28"/>
         </w:rPr>
         <w:t>ow this course works so far, looking forward to the following checkpoints.</w:t>
@@ -1592,7 +2026,7 @@
 </file>
 
 <file path=word/endnotes.xml><?xml version="1.0" encoding="utf-8"?>
-<w:endnotes xmlns:wpc="http://schemas.microsoft.com/office/word/2010/wordprocessingCanvas" xmlns:cx="http://schemas.microsoft.com/office/drawing/2014/chartex" xmlns:cx1="http://schemas.microsoft.com/office/drawing/2015/9/8/chartex" xmlns:cx2="http://schemas.microsoft.com/office/drawing/2015/10/21/chartex" xmlns:cx3="http://schemas.microsoft.com/office/drawing/2016/5/9/chartex" xmlns:cx4="http://schemas.microsoft.com/office/drawing/2016/5/10/chartex" xmlns:cx5="http://schemas.microsoft.com/office/drawing/2016/5/11/chartex" xmlns:cx6="http://schemas.microsoft.com/office/drawing/2016/5/12/chartex" xmlns:cx7="http://schemas.microsoft.com/office/drawing/2016/5/13/chartex" xmlns:cx8="http://schemas.microsoft.com/office/drawing/2016/5/14/chartex" xmlns:mc="http://schemas.openxmlformats.org/markup-compatibility/2006" xmlns:aink="http://schemas.microsoft.com/office/drawing/2016/ink" xmlns:am3d="http://schemas.microsoft.com/office/drawing/2017/model3d" xmlns:o="urn:schemas-microsoft-com:office:office" xmlns:r="http://schemas.openxmlformats.org/officeDocument/2006/relationships" xmlns:m="http://schemas.openxmlformats.org/officeDocument/2006/math" xmlns:v="urn:schemas-microsoft-com:vml" xmlns:wp14="http://schemas.microsoft.com/office/word/2010/wordprocessingDrawing" xmlns:wp="http://schemas.openxmlformats.org/drawingml/2006/wordprocessingDrawing" xmlns:w10="urn:schemas-microsoft-com:office:word" xmlns:w="http://schemas.openxmlformats.org/wordprocessingml/2006/main" xmlns:w14="http://schemas.microsoft.com/office/word/2010/wordml" xmlns:w15="http://schemas.microsoft.com/office/word/2012/wordml" xmlns:w16cid="http://schemas.microsoft.com/office/word/2016/wordml/cid" xmlns:w16se="http://schemas.microsoft.com/office/word/2015/wordml/symex" xmlns:wpg="http://schemas.microsoft.com/office/word/2010/wordprocessingGroup" xmlns:wpi="http://schemas.microsoft.com/office/word/2010/wordprocessingInk" xmlns:wne="http://schemas.microsoft.com/office/word/2006/wordml" xmlns:wps="http://schemas.microsoft.com/office/word/2010/wordprocessingShape" mc:Ignorable="w14 w15 w16se w16cid wp14">
+<w:endnotes xmlns:wpc="http://schemas.microsoft.com/office/word/2010/wordprocessingCanvas" xmlns:cx="http://schemas.microsoft.com/office/drawing/2014/chartex" xmlns:cx1="http://schemas.microsoft.com/office/drawing/2015/9/8/chartex" xmlns:cx2="http://schemas.microsoft.com/office/drawing/2015/10/21/chartex" xmlns:cx3="http://schemas.microsoft.com/office/drawing/2016/5/9/chartex" xmlns:cx4="http://schemas.microsoft.com/office/drawing/2016/5/10/chartex" xmlns:cx5="http://schemas.microsoft.com/office/drawing/2016/5/11/chartex" xmlns:cx6="http://schemas.microsoft.com/office/drawing/2016/5/12/chartex" xmlns:cx7="http://schemas.microsoft.com/office/drawing/2016/5/13/chartex" xmlns:cx8="http://schemas.microsoft.com/office/drawing/2016/5/14/chartex" xmlns:mc="http://schemas.openxmlformats.org/markup-compatibility/2006" xmlns:aink="http://schemas.microsoft.com/office/drawing/2016/ink" xmlns:am3d="http://schemas.microsoft.com/office/drawing/2017/model3d" xmlns:o="urn:schemas-microsoft-com:office:office" xmlns:oel="http://schemas.microsoft.com/office/2019/extlst" xmlns:r="http://schemas.openxmlformats.org/officeDocument/2006/relationships" xmlns:m="http://schemas.openxmlformats.org/officeDocument/2006/math" xmlns:v="urn:schemas-microsoft-com:vml" xmlns:wp14="http://schemas.microsoft.com/office/word/2010/wordprocessingDrawing" xmlns:wp="http://schemas.openxmlformats.org/drawingml/2006/wordprocessingDrawing" xmlns:w10="urn:schemas-microsoft-com:office:word" xmlns:w="http://schemas.openxmlformats.org/wordprocessingml/2006/main" xmlns:w14="http://schemas.microsoft.com/office/word/2010/wordml" xmlns:w15="http://schemas.microsoft.com/office/word/2012/wordml" xmlns:w16cex="http://schemas.microsoft.com/office/word/2018/wordml/cex" xmlns:w16cid="http://schemas.microsoft.com/office/word/2016/wordml/cid" xmlns:w16="http://schemas.microsoft.com/office/word/2018/wordml" xmlns:w16sdtdh="http://schemas.microsoft.com/office/word/2020/wordml/sdtdatahash" xmlns:w16se="http://schemas.microsoft.com/office/word/2015/wordml/symex" xmlns:wpg="http://schemas.microsoft.com/office/word/2010/wordprocessingGroup" xmlns:wpi="http://schemas.microsoft.com/office/word/2010/wordprocessingInk" xmlns:wne="http://schemas.microsoft.com/office/word/2006/wordml" xmlns:wps="http://schemas.microsoft.com/office/word/2010/wordprocessingShape" mc:Ignorable="w14 w15 w16se w16cid w16 w16cex w16sdtdh wp14">
   <w:endnote w:type="separator" w:id="-1">
     <w:p>
       <w:r>
@@ -1611,7 +2045,7 @@
 </file>
 
 <file path=word/footer1.xml><?xml version="1.0" encoding="utf-8"?>
-<w:ftr xmlns:wpc="http://schemas.microsoft.com/office/word/2010/wordprocessingCanvas" xmlns:cx="http://schemas.microsoft.com/office/drawing/2014/chartex" xmlns:cx1="http://schemas.microsoft.com/office/drawing/2015/9/8/chartex" xmlns:cx2="http://schemas.microsoft.com/office/drawing/2015/10/21/chartex" xmlns:cx3="http://schemas.microsoft.com/office/drawing/2016/5/9/chartex" xmlns:cx4="http://schemas.microsoft.com/office/drawing/2016/5/10/chartex" xmlns:cx5="http://schemas.microsoft.com/office/drawing/2016/5/11/chartex" xmlns:cx6="http://schemas.microsoft.com/office/drawing/2016/5/12/chartex" xmlns:cx7="http://schemas.microsoft.com/office/drawing/2016/5/13/chartex" xmlns:cx8="http://schemas.microsoft.com/office/drawing/2016/5/14/chartex" xmlns:mc="http://schemas.openxmlformats.org/markup-compatibility/2006" xmlns:aink="http://schemas.microsoft.com/office/drawing/2016/ink" xmlns:am3d="http://schemas.microsoft.com/office/drawing/2017/model3d" xmlns:o="urn:schemas-microsoft-com:office:office" xmlns:r="http://schemas.openxmlformats.org/officeDocument/2006/relationships" xmlns:m="http://schemas.openxmlformats.org/officeDocument/2006/math" xmlns:v="urn:schemas-microsoft-com:vml" xmlns:wp14="http://schemas.microsoft.com/office/word/2010/wordprocessingDrawing" xmlns:wp="http://schemas.openxmlformats.org/drawingml/2006/wordprocessingDrawing" xmlns:w10="urn:schemas-microsoft-com:office:word" xmlns:w="http://schemas.openxmlformats.org/wordprocessingml/2006/main" xmlns:w14="http://schemas.microsoft.com/office/word/2010/wordml" xmlns:w15="http://schemas.microsoft.com/office/word/2012/wordml" xmlns:w16cid="http://schemas.microsoft.com/office/word/2016/wordml/cid" xmlns:w16se="http://schemas.microsoft.com/office/word/2015/wordml/symex" xmlns:wpg="http://schemas.microsoft.com/office/word/2010/wordprocessingGroup" xmlns:wpi="http://schemas.microsoft.com/office/word/2010/wordprocessingInk" xmlns:wne="http://schemas.microsoft.com/office/word/2006/wordml" xmlns:wps="http://schemas.microsoft.com/office/word/2010/wordprocessingShape" mc:Ignorable="w14 w15 w16se w16cid wp14">
+<w:ftr xmlns:wpc="http://schemas.microsoft.com/office/word/2010/wordprocessingCanvas" xmlns:cx="http://schemas.microsoft.com/office/drawing/2014/chartex" xmlns:cx1="http://schemas.microsoft.com/office/drawing/2015/9/8/chartex" xmlns:cx2="http://schemas.microsoft.com/office/drawing/2015/10/21/chartex" xmlns:cx3="http://schemas.microsoft.com/office/drawing/2016/5/9/chartex" xmlns:cx4="http://schemas.microsoft.com/office/drawing/2016/5/10/chartex" xmlns:cx5="http://schemas.microsoft.com/office/drawing/2016/5/11/chartex" xmlns:cx6="http://schemas.microsoft.com/office/drawing/2016/5/12/chartex" xmlns:cx7="http://schemas.microsoft.com/office/drawing/2016/5/13/chartex" xmlns:cx8="http://schemas.microsoft.com/office/drawing/2016/5/14/chartex" xmlns:mc="http://schemas.openxmlformats.org/markup-compatibility/2006" xmlns:aink="http://schemas.microsoft.com/office/drawing/2016/ink" xmlns:am3d="http://schemas.microsoft.com/office/drawing/2017/model3d" xmlns:o="urn:schemas-microsoft-com:office:office" xmlns:oel="http://schemas.microsoft.com/office/2019/extlst" xmlns:r="http://schemas.openxmlformats.org/officeDocument/2006/relationships" xmlns:m="http://schemas.openxmlformats.org/officeDocument/2006/math" xmlns:v="urn:schemas-microsoft-com:vml" xmlns:wp14="http://schemas.microsoft.com/office/word/2010/wordprocessingDrawing" xmlns:wp="http://schemas.openxmlformats.org/drawingml/2006/wordprocessingDrawing" xmlns:w10="urn:schemas-microsoft-com:office:word" xmlns:w="http://schemas.openxmlformats.org/wordprocessingml/2006/main" xmlns:w14="http://schemas.microsoft.com/office/word/2010/wordml" xmlns:w15="http://schemas.microsoft.com/office/word/2012/wordml" xmlns:w16cex="http://schemas.microsoft.com/office/word/2018/wordml/cex" xmlns:w16cid="http://schemas.microsoft.com/office/word/2016/wordml/cid" xmlns:w16="http://schemas.microsoft.com/office/word/2018/wordml" xmlns:w16sdtdh="http://schemas.microsoft.com/office/word/2020/wordml/sdtdatahash" xmlns:w16se="http://schemas.microsoft.com/office/word/2015/wordml/symex" xmlns:wpg="http://schemas.microsoft.com/office/word/2010/wordprocessingGroup" xmlns:wpi="http://schemas.microsoft.com/office/word/2010/wordprocessingInk" xmlns:wne="http://schemas.microsoft.com/office/word/2006/wordml" xmlns:wps="http://schemas.microsoft.com/office/word/2010/wordprocessingShape" mc:Ignorable="w14 w15 w16se w16cid w16 w16cex w16sdtdh wp14">
   <w:p>
     <w:pPr>
       <w:tabs>
@@ -1679,7 +2113,7 @@
 </file>
 
 <file path=word/footnotes.xml><?xml version="1.0" encoding="utf-8"?>
-<w:footnotes xmlns:wpc="http://schemas.microsoft.com/office/word/2010/wordprocessingCanvas" xmlns:cx="http://schemas.microsoft.com/office/drawing/2014/chartex" xmlns:cx1="http://schemas.microsoft.com/office/drawing/2015/9/8/chartex" xmlns:cx2="http://schemas.microsoft.com/office/drawing/2015/10/21/chartex" xmlns:cx3="http://schemas.microsoft.com/office/drawing/2016/5/9/chartex" xmlns:cx4="http://schemas.microsoft.com/office/drawing/2016/5/10/chartex" xmlns:cx5="http://schemas.microsoft.com/office/drawing/2016/5/11/chartex" xmlns:cx6="http://schemas.microsoft.com/office/drawing/2016/5/12/chartex" xmlns:cx7="http://schemas.microsoft.com/office/drawing/2016/5/13/chartex" xmlns:cx8="http://schemas.microsoft.com/office/drawing/2016/5/14/chartex" xmlns:mc="http://schemas.openxmlformats.org/markup-compatibility/2006" xmlns:aink="http://schemas.microsoft.com/office/drawing/2016/ink" xmlns:am3d="http://schemas.microsoft.com/office/drawing/2017/model3d" xmlns:o="urn:schemas-microsoft-com:office:office" xmlns:r="http://schemas.openxmlformats.org/officeDocument/2006/relationships" xmlns:m="http://schemas.openxmlformats.org/officeDocument/2006/math" xmlns:v="urn:schemas-microsoft-com:vml" xmlns:wp14="http://schemas.microsoft.com/office/word/2010/wordprocessingDrawing" xmlns:wp="http://schemas.openxmlformats.org/drawingml/2006/wordprocessingDrawing" xmlns:w10="urn:schemas-microsoft-com:office:word" xmlns:w="http://schemas.openxmlformats.org/wordprocessingml/2006/main" xmlns:w14="http://schemas.microsoft.com/office/word/2010/wordml" xmlns:w15="http://schemas.microsoft.com/office/word/2012/wordml" xmlns:w16cid="http://schemas.microsoft.com/office/word/2016/wordml/cid" xmlns:w16se="http://schemas.microsoft.com/office/word/2015/wordml/symex" xmlns:wpg="http://schemas.microsoft.com/office/word/2010/wordprocessingGroup" xmlns:wpi="http://schemas.microsoft.com/office/word/2010/wordprocessingInk" xmlns:wne="http://schemas.microsoft.com/office/word/2006/wordml" xmlns:wps="http://schemas.microsoft.com/office/word/2010/wordprocessingShape" mc:Ignorable="w14 w15 w16se w16cid wp14">
+<w:footnotes xmlns:wpc="http://schemas.microsoft.com/office/word/2010/wordprocessingCanvas" xmlns:cx="http://schemas.microsoft.com/office/drawing/2014/chartex" xmlns:cx1="http://schemas.microsoft.com/office/drawing/2015/9/8/chartex" xmlns:cx2="http://schemas.microsoft.com/office/drawing/2015/10/21/chartex" xmlns:cx3="http://schemas.microsoft.com/office/drawing/2016/5/9/chartex" xmlns:cx4="http://schemas.microsoft.com/office/drawing/2016/5/10/chartex" xmlns:cx5="http://schemas.microsoft.com/office/drawing/2016/5/11/chartex" xmlns:cx6="http://schemas.microsoft.com/office/drawing/2016/5/12/chartex" xmlns:cx7="http://schemas.microsoft.com/office/drawing/2016/5/13/chartex" xmlns:cx8="http://schemas.microsoft.com/office/drawing/2016/5/14/chartex" xmlns:mc="http://schemas.openxmlformats.org/markup-compatibility/2006" xmlns:aink="http://schemas.microsoft.com/office/drawing/2016/ink" xmlns:am3d="http://schemas.microsoft.com/office/drawing/2017/model3d" xmlns:o="urn:schemas-microsoft-com:office:office" xmlns:oel="http://schemas.microsoft.com/office/2019/extlst" xmlns:r="http://schemas.openxmlformats.org/officeDocument/2006/relationships" xmlns:m="http://schemas.openxmlformats.org/officeDocument/2006/math" xmlns:v="urn:schemas-microsoft-com:vml" xmlns:wp14="http://schemas.microsoft.com/office/word/2010/wordprocessingDrawing" xmlns:wp="http://schemas.openxmlformats.org/drawingml/2006/wordprocessingDrawing" xmlns:w10="urn:schemas-microsoft-com:office:word" xmlns:w="http://schemas.openxmlformats.org/wordprocessingml/2006/main" xmlns:w14="http://schemas.microsoft.com/office/word/2010/wordml" xmlns:w15="http://schemas.microsoft.com/office/word/2012/wordml" xmlns:w16cex="http://schemas.microsoft.com/office/word/2018/wordml/cex" xmlns:w16cid="http://schemas.microsoft.com/office/word/2016/wordml/cid" xmlns:w16="http://schemas.microsoft.com/office/word/2018/wordml" xmlns:w16sdtdh="http://schemas.microsoft.com/office/word/2020/wordml/sdtdatahash" xmlns:w16se="http://schemas.microsoft.com/office/word/2015/wordml/symex" xmlns:wpg="http://schemas.microsoft.com/office/word/2010/wordprocessingGroup" xmlns:wpi="http://schemas.microsoft.com/office/word/2010/wordprocessingInk" xmlns:wne="http://schemas.microsoft.com/office/word/2006/wordml" xmlns:wps="http://schemas.microsoft.com/office/word/2010/wordprocessingShape" mc:Ignorable="w14 w15 w16se w16cid w16 w16cex w16sdtdh wp14">
   <w:footnote w:type="separator" w:id="-1">
     <w:p>
       <w:r>
@@ -1698,7 +2132,7 @@
 </file>
 
 <file path=word/numbering.xml><?xml version="1.0" encoding="utf-8"?>
-<w:numbering xmlns:wpc="http://schemas.microsoft.com/office/word/2010/wordprocessingCanvas" xmlns:cx="http://schemas.microsoft.com/office/drawing/2014/chartex" xmlns:cx1="http://schemas.microsoft.com/office/drawing/2015/9/8/chartex" xmlns:cx2="http://schemas.microsoft.com/office/drawing/2015/10/21/chartex" xmlns:cx3="http://schemas.microsoft.com/office/drawing/2016/5/9/chartex" xmlns:cx4="http://schemas.microsoft.com/office/drawing/2016/5/10/chartex" xmlns:cx5="http://schemas.microsoft.com/office/drawing/2016/5/11/chartex" xmlns:cx6="http://schemas.microsoft.com/office/drawing/2016/5/12/chartex" xmlns:cx7="http://schemas.microsoft.com/office/drawing/2016/5/13/chartex" xmlns:cx8="http://schemas.microsoft.com/office/drawing/2016/5/14/chartex" xmlns:mc="http://schemas.openxmlformats.org/markup-compatibility/2006" xmlns:aink="http://schemas.microsoft.com/office/drawing/2016/ink" xmlns:am3d="http://schemas.microsoft.com/office/drawing/2017/model3d" xmlns:o="urn:schemas-microsoft-com:office:office" xmlns:r="http://schemas.openxmlformats.org/officeDocument/2006/relationships" xmlns:m="http://schemas.openxmlformats.org/officeDocument/2006/math" xmlns:v="urn:schemas-microsoft-com:vml" xmlns:wp14="http://schemas.microsoft.com/office/word/2010/wordprocessingDrawing" xmlns:wp="http://schemas.openxmlformats.org/drawingml/2006/wordprocessingDrawing" xmlns:w10="urn:schemas-microsoft-com:office:word" xmlns:w="http://schemas.openxmlformats.org/wordprocessingml/2006/main" xmlns:w14="http://schemas.microsoft.com/office/word/2010/wordml" xmlns:w15="http://schemas.microsoft.com/office/word/2012/wordml" xmlns:w16cid="http://schemas.microsoft.com/office/word/2016/wordml/cid" xmlns:w16se="http://schemas.microsoft.com/office/word/2015/wordml/symex" xmlns:wpg="http://schemas.microsoft.com/office/word/2010/wordprocessingGroup" xmlns:wpi="http://schemas.microsoft.com/office/word/2010/wordprocessingInk" xmlns:wne="http://schemas.microsoft.com/office/word/2006/wordml" xmlns:wps="http://schemas.microsoft.com/office/word/2010/wordprocessingShape" mc:Ignorable="w14 w15 w16se w16cid wp14">
+<w:numbering xmlns:wpc="http://schemas.microsoft.com/office/word/2010/wordprocessingCanvas" xmlns:cx="http://schemas.microsoft.com/office/drawing/2014/chartex" xmlns:cx1="http://schemas.microsoft.com/office/drawing/2015/9/8/chartex" xmlns:cx2="http://schemas.microsoft.com/office/drawing/2015/10/21/chartex" xmlns:cx3="http://schemas.microsoft.com/office/drawing/2016/5/9/chartex" xmlns:cx4="http://schemas.microsoft.com/office/drawing/2016/5/10/chartex" xmlns:cx5="http://schemas.microsoft.com/office/drawing/2016/5/11/chartex" xmlns:cx6="http://schemas.microsoft.com/office/drawing/2016/5/12/chartex" xmlns:cx7="http://schemas.microsoft.com/office/drawing/2016/5/13/chartex" xmlns:cx8="http://schemas.microsoft.com/office/drawing/2016/5/14/chartex" xmlns:mc="http://schemas.openxmlformats.org/markup-compatibility/2006" xmlns:aink="http://schemas.microsoft.com/office/drawing/2016/ink" xmlns:am3d="http://schemas.microsoft.com/office/drawing/2017/model3d" xmlns:o="urn:schemas-microsoft-com:office:office" xmlns:oel="http://schemas.microsoft.com/office/2019/extlst" xmlns:r="http://schemas.openxmlformats.org/officeDocument/2006/relationships" xmlns:m="http://schemas.openxmlformats.org/officeDocument/2006/math" xmlns:v="urn:schemas-microsoft-com:vml" xmlns:wp14="http://schemas.microsoft.com/office/word/2010/wordprocessingDrawing" xmlns:wp="http://schemas.openxmlformats.org/drawingml/2006/wordprocessingDrawing" xmlns:w10="urn:schemas-microsoft-com:office:word" xmlns:w="http://schemas.openxmlformats.org/wordprocessingml/2006/main" xmlns:w14="http://schemas.microsoft.com/office/word/2010/wordml" xmlns:w15="http://schemas.microsoft.com/office/word/2012/wordml" xmlns:w16cex="http://schemas.microsoft.com/office/word/2018/wordml/cex" xmlns:w16cid="http://schemas.microsoft.com/office/word/2016/wordml/cid" xmlns:w16="http://schemas.microsoft.com/office/word/2018/wordml" xmlns:w16sdtdh="http://schemas.microsoft.com/office/word/2020/wordml/sdtdatahash" xmlns:w16se="http://schemas.microsoft.com/office/word/2015/wordml/symex" xmlns:wpg="http://schemas.microsoft.com/office/word/2010/wordprocessingGroup" xmlns:wpi="http://schemas.microsoft.com/office/word/2010/wordprocessingInk" xmlns:wne="http://schemas.microsoft.com/office/word/2006/wordml" xmlns:wps="http://schemas.microsoft.com/office/word/2010/wordprocessingShape" mc:Ignorable="w14 w15 w16se w16cid w16 w16cex w16sdtdh wp14">
   <w:abstractNum w:abstractNumId="0" w15:restartNumberingAfterBreak="0">
     <w:nsid w:val="33A27916"/>
     <w:multiLevelType w:val="hybridMultilevel"/>
@@ -2095,23 +2529,23 @@
       </w:rPr>
     </w:lvl>
   </w:abstractNum>
-  <w:num w:numId="1">
+  <w:num w:numId="1" w16cid:durableId="1549994101">
     <w:abstractNumId w:val="3"/>
   </w:num>
-  <w:num w:numId="2">
+  <w:num w:numId="2" w16cid:durableId="494154318">
     <w:abstractNumId w:val="1"/>
   </w:num>
-  <w:num w:numId="3">
+  <w:num w:numId="3" w16cid:durableId="1378159088">
     <w:abstractNumId w:val="2"/>
   </w:num>
-  <w:num w:numId="4">
+  <w:num w:numId="4" w16cid:durableId="1920167979">
     <w:abstractNumId w:val="0"/>
   </w:num>
 </w:numbering>
 </file>
 
 <file path=word/styles.xml><?xml version="1.0" encoding="utf-8"?>
-<w:styles xmlns:mc="http://schemas.openxmlformats.org/markup-compatibility/2006" xmlns:r="http://schemas.openxmlformats.org/officeDocument/2006/relationships" xmlns:w="http://schemas.openxmlformats.org/wordprocessingml/2006/main" xmlns:w14="http://schemas.microsoft.com/office/word/2010/wordml" xmlns:w15="http://schemas.microsoft.com/office/word/2012/wordml" xmlns:w16cid="http://schemas.microsoft.com/office/word/2016/wordml/cid" xmlns:w16se="http://schemas.microsoft.com/office/word/2015/wordml/symex" mc:Ignorable="w14 w15 w16se w16cid">
+<w:styles xmlns:mc="http://schemas.openxmlformats.org/markup-compatibility/2006" xmlns:r="http://schemas.openxmlformats.org/officeDocument/2006/relationships" xmlns:w="http://schemas.openxmlformats.org/wordprocessingml/2006/main" xmlns:w14="http://schemas.microsoft.com/office/word/2010/wordml" xmlns:w15="http://schemas.microsoft.com/office/word/2012/wordml" xmlns:w16cex="http://schemas.microsoft.com/office/word/2018/wordml/cex" xmlns:w16cid="http://schemas.microsoft.com/office/word/2016/wordml/cid" xmlns:w16="http://schemas.microsoft.com/office/word/2018/wordml" xmlns:w16sdtdh="http://schemas.microsoft.com/office/word/2020/wordml/sdtdatahash" xmlns:w16se="http://schemas.microsoft.com/office/word/2015/wordml/symex" mc:Ignorable="w14 w15 w16se w16cid w16 w16cex w16sdtdh">
   <w:docDefaults>
     <w:rPrDefault>
       <w:rPr>
@@ -2135,7 +2569,7 @@
       </w:pPr>
     </w:pPrDefault>
   </w:docDefaults>
-  <w:latentStyles w:defLockedState="0" w:defUIPriority="99" w:defSemiHidden="0" w:defUnhideWhenUsed="0" w:defQFormat="0" w:count="375">
+  <w:latentStyles w:defLockedState="0" w:defUIPriority="99" w:defSemiHidden="0" w:defUnhideWhenUsed="0" w:defQFormat="0" w:count="376">
     <w:lsdException w:name="Normal" w:uiPriority="0" w:qFormat="1"/>
     <w:lsdException w:name="heading 1" w:uiPriority="9" w:qFormat="1"/>
     <w:lsdException w:name="heading 2" w:semiHidden="1" w:uiPriority="9" w:unhideWhenUsed="1" w:qFormat="1"/>
@@ -2241,7 +2675,6 @@
     <w:lsdException w:name="HTML Sample" w:semiHidden="1" w:unhideWhenUsed="1"/>
     <w:lsdException w:name="HTML Typewriter" w:semiHidden="1" w:unhideWhenUsed="1"/>
     <w:lsdException w:name="HTML Variable" w:semiHidden="1" w:unhideWhenUsed="1"/>
-    <w:lsdException w:name="Normal Table" w:semiHidden="1" w:unhideWhenUsed="1"/>
     <w:lsdException w:name="annotation subject" w:semiHidden="1" w:unhideWhenUsed="1"/>
     <w:lsdException w:name="No List" w:semiHidden="1" w:unhideWhenUsed="1"/>
     <w:lsdException w:name="Outline List 1" w:semiHidden="1" w:unhideWhenUsed="1"/>
@@ -2288,10 +2721,8 @@
     <w:lsdException w:name="Table Subtle 2" w:semiHidden="1" w:unhideWhenUsed="1"/>
     <w:lsdException w:name="Table Web 1" w:semiHidden="1" w:unhideWhenUsed="1"/>
     <w:lsdException w:name="Table Web 2" w:semiHidden="1" w:unhideWhenUsed="1"/>
-    <w:lsdException w:name="Table Web 3" w:semiHidden="1" w:unhideWhenUsed="1"/>
     <w:lsdException w:name="Balloon Text" w:semiHidden="1" w:unhideWhenUsed="1"/>
     <w:lsdException w:name="Table Grid" w:uiPriority="59"/>
-    <w:lsdException w:name="Table Theme" w:semiHidden="1" w:unhideWhenUsed="1"/>
     <w:lsdException w:name="Placeholder Text" w:semiHidden="1"/>
     <w:lsdException w:name="No Spacing" w:uiPriority="1" w:qFormat="1"/>
     <w:lsdException w:name="Light Shading" w:uiPriority="60"/>
@@ -2511,14 +2942,15 @@
     <w:lsdException w:name="Smart Hyperlink" w:semiHidden="1" w:unhideWhenUsed="1"/>
     <w:lsdException w:name="Hashtag" w:semiHidden="1" w:unhideWhenUsed="1"/>
     <w:lsdException w:name="Unresolved Mention" w:semiHidden="1" w:unhideWhenUsed="1"/>
+    <w:lsdException w:name="Smart Link" w:semiHidden="1" w:unhideWhenUsed="1"/>
   </w:latentStyles>
-  <w:style w:type="paragraph" w:default="1" w:styleId="a">
+  <w:style w:type="paragraph" w:default="1" w:styleId="Normal">
     <w:name w:val="Normal"/>
   </w:style>
-  <w:style w:type="paragraph" w:styleId="1">
+  <w:style w:type="paragraph" w:styleId="Heading1">
     <w:name w:val="heading 1"/>
-    <w:basedOn w:val="a"/>
-    <w:next w:val="a"/>
+    <w:basedOn w:val="Normal"/>
+    <w:next w:val="Normal"/>
     <w:pPr>
       <w:keepNext/>
       <w:keepLines/>
@@ -2531,10 +2963,10 @@
       <w:szCs w:val="48"/>
     </w:rPr>
   </w:style>
-  <w:style w:type="paragraph" w:styleId="2">
+  <w:style w:type="paragraph" w:styleId="Heading2">
     <w:name w:val="heading 2"/>
-    <w:basedOn w:val="a"/>
-    <w:next w:val="a"/>
+    <w:basedOn w:val="Normal"/>
+    <w:next w:val="Normal"/>
     <w:pPr>
       <w:keepNext/>
       <w:keepLines/>
@@ -2547,10 +2979,10 @@
       <w:szCs w:val="36"/>
     </w:rPr>
   </w:style>
-  <w:style w:type="paragraph" w:styleId="3">
+  <w:style w:type="paragraph" w:styleId="Heading3">
     <w:name w:val="heading 3"/>
-    <w:basedOn w:val="a"/>
-    <w:next w:val="a"/>
+    <w:basedOn w:val="Normal"/>
+    <w:next w:val="Normal"/>
     <w:pPr>
       <w:keepNext/>
       <w:keepLines/>
@@ -2563,10 +2995,10 @@
       <w:szCs w:val="28"/>
     </w:rPr>
   </w:style>
-  <w:style w:type="paragraph" w:styleId="4">
+  <w:style w:type="paragraph" w:styleId="Heading4">
     <w:name w:val="heading 4"/>
-    <w:basedOn w:val="a"/>
-    <w:next w:val="a"/>
+    <w:basedOn w:val="Normal"/>
+    <w:next w:val="Normal"/>
     <w:pPr>
       <w:keepNext/>
       <w:keepLines/>
@@ -2577,10 +3009,10 @@
       <w:b/>
     </w:rPr>
   </w:style>
-  <w:style w:type="paragraph" w:styleId="5">
+  <w:style w:type="paragraph" w:styleId="Heading5">
     <w:name w:val="heading 5"/>
-    <w:basedOn w:val="a"/>
-    <w:next w:val="a"/>
+    <w:basedOn w:val="Normal"/>
+    <w:next w:val="Normal"/>
     <w:pPr>
       <w:keepNext/>
       <w:keepLines/>
@@ -2593,10 +3025,10 @@
       <w:szCs w:val="22"/>
     </w:rPr>
   </w:style>
-  <w:style w:type="paragraph" w:styleId="6">
+  <w:style w:type="paragraph" w:styleId="Heading6">
     <w:name w:val="heading 6"/>
-    <w:basedOn w:val="a"/>
-    <w:next w:val="a"/>
+    <w:basedOn w:val="Normal"/>
+    <w:next w:val="Normal"/>
     <w:pPr>
       <w:keepNext/>
       <w:keepLines/>
@@ -2609,13 +3041,13 @@
       <w:szCs w:val="20"/>
     </w:rPr>
   </w:style>
-  <w:style w:type="character" w:default="1" w:styleId="a0">
+  <w:style w:type="character" w:default="1" w:styleId="DefaultParagraphFont">
     <w:name w:val="Default Paragraph Font"/>
     <w:uiPriority w:val="1"/>
     <w:semiHidden/>
     <w:unhideWhenUsed/>
   </w:style>
-  <w:style w:type="table" w:default="1" w:styleId="a1">
+  <w:style w:type="table" w:default="1" w:styleId="TableNormal">
     <w:name w:val="Normal Table"/>
     <w:uiPriority w:val="99"/>
     <w:semiHidden/>
@@ -2630,14 +3062,14 @@
       </w:tblCellMar>
     </w:tblPr>
   </w:style>
-  <w:style w:type="numbering" w:default="1" w:styleId="a2">
+  <w:style w:type="numbering" w:default="1" w:styleId="NoList">
     <w:name w:val="No List"/>
     <w:uiPriority w:val="99"/>
     <w:semiHidden/>
     <w:unhideWhenUsed/>
   </w:style>
-  <w:style w:type="table" w:customStyle="1" w:styleId="TableNormal">
-    <w:name w:val="Table Normal"/>
+  <w:style w:type="table" w:customStyle="1" w:styleId="TableNormal1">
+    <w:name w:val="Table Normal1"/>
     <w:tblPr>
       <w:tblCellMar>
         <w:top w:w="0" w:type="dxa"/>
@@ -2647,10 +3079,10 @@
       </w:tblCellMar>
     </w:tblPr>
   </w:style>
-  <w:style w:type="paragraph" w:styleId="a3">
+  <w:style w:type="paragraph" w:styleId="Title">
     <w:name w:val="Title"/>
-    <w:basedOn w:val="a"/>
-    <w:next w:val="a"/>
+    <w:basedOn w:val="Normal"/>
+    <w:next w:val="Normal"/>
     <w:pPr>
       <w:spacing w:before="240" w:after="60"/>
       <w:jc w:val="center"/>
@@ -2662,17 +3094,17 @@
       <w:szCs w:val="32"/>
     </w:rPr>
   </w:style>
-  <w:style w:type="paragraph" w:styleId="a4">
+  <w:style w:type="paragraph" w:styleId="Subtitle">
     <w:name w:val="Subtitle"/>
-    <w:basedOn w:val="a"/>
-    <w:next w:val="a"/>
+    <w:basedOn w:val="Normal"/>
+    <w:next w:val="Normal"/>
     <w:pPr>
       <w:spacing w:after="60"/>
       <w:jc w:val="center"/>
     </w:pPr>
   </w:style>
-  <w:style w:type="table" w:customStyle="1" w:styleId="a5">
-    <w:basedOn w:val="TableNormal"/>
+  <w:style w:type="table" w:customStyle="1" w:styleId="a">
+    <w:basedOn w:val="TableNormal1"/>
     <w:tblPr>
       <w:tblStyleRowBandSize w:val="1"/>
       <w:tblStyleColBandSize w:val="1"/>
@@ -2682,10 +3114,10 @@
       </w:tblCellMar>
     </w:tblPr>
   </w:style>
-  <w:style w:type="paragraph" w:styleId="a6">
+  <w:style w:type="paragraph" w:styleId="BalloonText">
     <w:name w:val="Balloon Text"/>
-    <w:basedOn w:val="a"/>
-    <w:link w:val="a7"/>
+    <w:basedOn w:val="Normal"/>
+    <w:link w:val="BalloonTextChar"/>
     <w:uiPriority w:val="99"/>
     <w:semiHidden/>
     <w:unhideWhenUsed/>
@@ -2696,10 +3128,10 @@
       <w:szCs w:val="18"/>
     </w:rPr>
   </w:style>
-  <w:style w:type="character" w:customStyle="1" w:styleId="a7">
-    <w:name w:val="註解方塊文字 字元"/>
-    <w:basedOn w:val="a0"/>
-    <w:link w:val="a6"/>
+  <w:style w:type="character" w:customStyle="1" w:styleId="BalloonTextChar">
+    <w:name w:val="Balloon Text Char"/>
+    <w:basedOn w:val="DefaultParagraphFont"/>
+    <w:link w:val="BalloonText"/>
     <w:uiPriority w:val="99"/>
     <w:semiHidden/>
     <w:rsid w:val="00611F01"/>
@@ -2709,9 +3141,9 @@
       <w:szCs w:val="18"/>
     </w:rPr>
   </w:style>
-  <w:style w:type="paragraph" w:styleId="a8">
+  <w:style w:type="paragraph" w:styleId="ListParagraph">
     <w:name w:val="List Paragraph"/>
-    <w:basedOn w:val="a"/>
+    <w:basedOn w:val="Normal"/>
     <w:uiPriority w:val="34"/>
     <w:qFormat/>
     <w:rsid w:val="009306AF"/>

</xml_diff>